<commit_message>
Added content to complexity_outline.doc
</commit_message>
<xml_diff>
--- a/paper/complexity_outline.docx
+++ b/paper/complexity_outline.docx
@@ -206,207 +206,692 @@
       <w:r>
         <w:t>(e.g</w:t>
       </w:r>
+      <w:r>
+        <w:t xml:space="preserve"> a change to many simple files</w:t>
+      </w:r>
+      <w:r>
+        <w:t xml:space="preserve"> might be as </w:t>
+      </w:r>
+      <w:r>
+        <w:t>complex as a change to one difficult file). Change complexity is</w:t>
+      </w:r>
+      <w:r>
+        <w:t xml:space="preserve"> </w:t>
+      </w:r>
+      <w:r>
+        <w:t>related to, ``how hard is it to understand and review a change" vs system</w:t>
+      </w:r>
+      <w:r>
+        <w:t xml:space="preserve"> </w:t>
+      </w:r>
+      <w:r>
+        <w:t>complexity, which measures for example, "how hard is it to understand and</w:t>
+      </w:r>
+      <w:r>
+        <w:t xml:space="preserve"> </w:t>
+      </w:r>
+      <w:r>
+        <w:t xml:space="preserve">potentially modify the system". </w:t>
+      </w:r>
+      <w:r>
+        <w:t xml:space="preserve"> </w:t>
+      </w:r>
+    </w:p>
+    <w:p/>
+    <w:p>
+      <w:r>
+        <w:lastRenderedPageBreak/>
+        <w:t xml:space="preserve">Traditional complexity </w:t>
+      </w:r>
+      <w:r>
+        <w:t>measures (</w:t>
+      </w:r>
+      <w:r>
+        <w:t>e.g.</w:t>
+      </w:r>
+      <w:r>
+        <w:t xml:space="preserve"> McCabe) are</w:t>
+      </w:r>
+      <w:r>
+        <w:t xml:space="preserve"> normed on or require a whole</w:t>
+      </w:r>
+      <w:r>
+        <w:t xml:space="preserve"> </w:t>
+      </w:r>
+      <w:r>
+        <w:t>file or system and were not designed to measure the complexity of changes and</w:t>
+      </w:r>
+      <w:r>
+        <w:t xml:space="preserve"> </w:t>
+      </w:r>
+      <w:r>
+        <w:t xml:space="preserve">code fragments. </w:t>
+      </w:r>
+      <w:r>
+        <w:t>Furthermore, traditional complexity measures do not really measure the complexity of the system but simply the size of the files that make up the system. As a result, they do not add any additional information beyond how large a file is</w:t>
+      </w:r>
+      <w:r>
+        <w:t>. In contrast, all of the change complexity measures are based upon the notion that changes that are farther from each other or involve multiple entities are more complex t</w:t>
+      </w:r>
+      <w:r>
+        <w:t>han those closer together involv</w:t>
+      </w:r>
+      <w:r>
+        <w:t>ing fewer entities.</w:t>
+      </w:r>
+      <w:r>
+        <w:t xml:space="preserve"> </w:t>
+      </w:r>
+      <w:r>
+        <w:t xml:space="preserve">The goal of this paper is to evaluate </w:t>
+      </w:r>
+      <w:r>
+        <w:t>the correlation between system complexity measures and change complexity measures of an evolving system.</w:t>
+      </w:r>
+    </w:p>
+    <w:p/>
+    <w:p/>
+    <w:p>
+      <w:r>
+        <w:t>We have the following research questions:</w:t>
+      </w:r>
+    </w:p>
+    <w:p/>
+    <w:p>
+      <w:r>
+        <w:t xml:space="preserve">1- </w:t>
+      </w:r>
+      <w:r>
+        <w:t>Does the difference of traditional complexity measures before and after a change correlate with change complexity measures?</w:t>
+      </w:r>
+    </w:p>
+    <w:p/>
+    <w:p>
+      <w:r>
+        <w:rPr>
+          <w:color w:val="800000"/>
+        </w:rPr>
+        <w:t xml:space="preserve">2- </w:t>
+      </w:r>
+      <w:r>
+        <w:t xml:space="preserve">Does the weighted sum of change complexity measures up to a version correlated with the traditional complexity measures at that version? </w:t>
+      </w:r>
+    </w:p>
+    <w:p/>
+    <w:p>
+      <w:pPr>
+        <w:rPr>
+          <w:b/>
+        </w:rPr>
+      </w:pPr>
+      <w:r>
+        <w:t xml:space="preserve">3- </w:t>
+      </w:r>
+      <w:r>
+        <w:t xml:space="preserve">Do the traditional measures calculated on only the files that had changed at a certain commit </w:t>
+      </w:r>
+      <w:r>
+        <w:t>correlate with</w:t>
+      </w:r>
+      <w:r>
+        <w:t xml:space="preserve"> the change complexity measures at the last 1000 changes?</w:t>
+      </w:r>
+    </w:p>
+    <w:p/>
+    <w:p/>
+    <w:p>
+      <w:pPr>
+        <w:rPr>
+          <w:lang w:val="x-none"/>
+        </w:rPr>
+      </w:pPr>
+    </w:p>
+    <w:p/>
+    <w:p>
+      <w:pPr>
+        <w:pStyle w:val="Heading1"/>
+      </w:pPr>
+      <w:r>
+        <w:t>Background and Motivation</w:t>
+      </w:r>
+    </w:p>
+    <w:p>
+      <w:pPr>
+        <w:rPr>
+          <w:highlight w:val="yellow"/>
+        </w:rPr>
+      </w:pPr>
+      <w:r>
+        <w:rPr>
+          <w:highlight w:val="yellow"/>
+        </w:rPr>
+        <w:t>Tell us why the problem is important. If you solve the research problem, who will care? If nobody will care, then don’t do the research. Maximum impact.</w:t>
+      </w:r>
+    </w:p>
+    <w:p>
+      <w:pPr>
+        <w:rPr>
+          <w:highlight w:val="yellow"/>
+        </w:rPr>
+      </w:pPr>
+    </w:p>
+    <w:p>
+      <w:r>
+        <w:rPr>
+          <w:highlight w:val="yellow"/>
+        </w:rPr>
+        <w:t>You will also summarize each of the papers you reference in this work in a paragraph. The paragraph must clearly show how the paper DIRECTLY relates to the work being done. If it doesn’t related directly, cut it!</w:t>
+      </w:r>
+    </w:p>
+    <w:p/>
+    <w:p>
+      <w:pPr>
+        <w:rPr>
+          <w:color w:val="000000"/>
+        </w:rPr>
+      </w:pPr>
+      <w:r>
+        <w:rPr>
+          <w:color w:val="000000"/>
+        </w:rPr>
+        <w:t>- Israel :</w:t>
+      </w:r>
+    </w:p>
+    <w:p>
+      <w:pPr>
+        <w:rPr>
+          <w:color w:val="000000"/>
+        </w:rPr>
+      </w:pPr>
+      <w:r>
+        <w:rPr>
+          <w:color w:val="000000"/>
+        </w:rPr>
+        <w:t>(Traditional)</w:t>
+      </w:r>
+    </w:p>
+    <w:p>
+      <w:pPr>
+        <w:rPr>
+          <w:color w:val="000000"/>
+        </w:rPr>
+      </w:pPr>
+      <w:r>
+        <w:rPr>
+          <w:color w:val="000000"/>
+        </w:rPr>
+        <w:t>Traditional complexity met</w:t>
+      </w:r>
+      <w:r>
+        <w:rPr>
+          <w:color w:val="000000"/>
+        </w:rPr>
+        <w:t>rics require the system as a who</w:t>
+      </w:r>
+      <w:r>
+        <w:rPr>
+          <w:color w:val="000000"/>
+        </w:rPr>
+        <w:t xml:space="preserve">le and were not designed to measure the complexity of code fragments. </w:t>
+      </w:r>
+      <w:r>
+        <w:rPr>
+          <w:color w:val="000000"/>
+        </w:rPr>
+        <w:t xml:space="preserve">McCabe’s metrics </w:t>
+      </w:r>
+      <w:r>
+        <w:rPr>
+          <w:rFonts w:eastAsia="Times New Roman" w:cs="Times New Roman"/>
+        </w:rPr>
+        <w:t xml:space="preserve">directly measures the number of linearly independent paths through a program's </w:t>
+      </w:r>
+      <w:hyperlink r:id="rId6" w:tooltip="Source code" w:history="1">
+        <w:r>
+          <w:rPr>
+            <w:rStyle w:val="Hyperlink"/>
+            <w:rFonts w:eastAsia="Times New Roman" w:cs="Times New Roman"/>
+            <w:color w:val="auto"/>
+            <w:u w:val="none"/>
+          </w:rPr>
+          <w:t>source code</w:t>
+        </w:r>
+      </w:hyperlink>
+      <w:r>
+        <w:rPr>
+          <w:rFonts w:eastAsia="Times New Roman" w:cs="Times New Roman"/>
+        </w:rPr>
+        <w:t>.</w:t>
+      </w:r>
+      <w:r>
+        <w:rPr>
+          <w:rFonts w:eastAsia="Times New Roman" w:cs="Times New Roman"/>
+        </w:rPr>
+        <w:t xml:space="preserve"> </w:t>
+      </w:r>
+      <w:r>
+        <w:rPr>
+          <w:rFonts w:eastAsia="Times New Roman" w:cs="Times New Roman"/>
+        </w:rPr>
+        <w:t xml:space="preserve">Syntactic complexity metrics that are exclusively based on the structure of the program and the </w:t>
+      </w:r>
+      <w:r>
+        <w:rPr>
+          <w:rFonts w:eastAsia="Times New Roman" w:cs="Times New Roman"/>
+        </w:rPr>
+        <w:t>properties of the text (for example, redundancy of operators and operands, as Halstead’s metrics do), do not add any more information than lines of code do.</w:t>
+      </w:r>
+      <w:r>
+        <w:rPr>
+          <w:rFonts w:eastAsia="Times New Roman" w:cs="Times New Roman"/>
+        </w:rPr>
+        <w:t xml:space="preserve"> [Isreal].</w:t>
+      </w:r>
+      <w:r>
+        <w:rPr>
+          <w:color w:val="000000"/>
+        </w:rPr>
+        <w:t xml:space="preserve"> Furthermore, multiple studies have shown that these measures correlate very strongly with lines of code and may not provide additional information about the complexity of the system. </w:t>
+      </w:r>
+      <w:r>
+        <w:rPr>
+          <w:color w:val="000000"/>
+        </w:rPr>
+        <w:t>[54,85,61]</w:t>
+      </w:r>
+      <w:r>
+        <w:rPr>
+          <w:color w:val="000000"/>
+        </w:rPr>
+        <w:t>.</w:t>
+      </w:r>
+    </w:p>
+    <w:p>
+      <w:pPr>
+        <w:rPr>
+          <w:color w:val="000000"/>
+        </w:rPr>
+      </w:pPr>
+    </w:p>
+    <w:p>
+      <w:pPr>
+        <w:rPr>
+          <w:color w:val="000000"/>
+        </w:rPr>
+      </w:pPr>
+      <w:r>
+        <w:rPr>
+          <w:color w:val="000000"/>
+        </w:rPr>
+        <w:t>(Change C)</w:t>
+      </w:r>
+    </w:p>
+    <w:p>
+      <w:pPr>
+        <w:rPr>
+          <w:color w:val="000000"/>
+        </w:rPr>
+      </w:pPr>
+      <w:r>
+        <w:rPr>
+          <w:color w:val="000000"/>
+        </w:rPr>
+        <w:t xml:space="preserve">As previously stated, measuring the complexity of </w:t>
+      </w:r>
+      <w:r>
+        <w:rPr>
+          <w:color w:val="000000"/>
+        </w:rPr>
+        <w:t>a change differs from measuring an entire system.</w:t>
+      </w:r>
+      <w:r>
+        <w:rPr>
+          <w:color w:val="000000"/>
+        </w:rPr>
+        <w:t xml:space="preserve"> For example, a change to numerous simple functions across multiple files may be as difficult as changing the code contained within a single complex function.</w:t>
+      </w:r>
+      <w:r>
+        <w:rPr>
+          <w:color w:val="000000"/>
+        </w:rPr>
+        <w:t xml:space="preserve"> [Peter].</w:t>
+      </w:r>
+    </w:p>
+    <w:p>
+      <w:pPr>
+        <w:rPr>
+          <w:color w:val="000000"/>
+        </w:rPr>
+      </w:pPr>
+      <w:r>
+        <w:rPr>
+          <w:color w:val="000000"/>
+        </w:rPr>
+        <w:t>In this section, we provide a background on the various measures of system and change complexity.</w:t>
+      </w:r>
+    </w:p>
+    <w:p>
+      <w:pPr>
+        <w:rPr>
+          <w:color w:val="000000"/>
+        </w:rPr>
+      </w:pPr>
+    </w:p>
+    <w:p>
+      <w:pPr>
+        <w:rPr>
+          <w:color w:val="000000"/>
+        </w:rPr>
+      </w:pPr>
+    </w:p>
+    <w:p>
+      <w:pPr>
+        <w:pStyle w:val="Heading2"/>
+      </w:pPr>
+      <w:r>
+        <w:t>System (Traditional) Complexity Measures</w:t>
+      </w:r>
+    </w:p>
+    <w:p>
+      <w:pPr>
+        <w:pStyle w:val="Heading3"/>
+        <w:ind w:left="720"/>
+      </w:pPr>
+      <w:r>
+        <w:t>Metrics Related to Lines of Code</w:t>
+      </w:r>
+    </w:p>
+    <w:p>
+      <w:pPr>
+        <w:pStyle w:val="ListParagraph"/>
+        <w:numPr>
+          <w:ilvl w:val="0"/>
+          <w:numId w:val="3"/>
+        </w:numPr>
+      </w:pPr>
+      <w:r>
+        <w:t>SLOC: To define SLOC, we use the definition given by Conte [Conte 1986]: A line of code is any line of program text that is not a comment of blank line, regardless of the number of statements or fragments of statements on the line. This specifically includes all lines containing program headers, declarations, and executable and non-executa</w:t>
+      </w:r>
+      <w:r>
+        <w:t>b</w:t>
+      </w:r>
+      <w:r>
+        <w:t>le statements.</w:t>
+      </w:r>
+    </w:p>
+    <w:p>
+      <w:pPr>
+        <w:pStyle w:val="ListParagraph"/>
+        <w:numPr>
+          <w:ilvl w:val="0"/>
+          <w:numId w:val="3"/>
+        </w:numPr>
+      </w:pPr>
+      <w:r>
+        <w:t xml:space="preserve">LOC: </w:t>
+      </w:r>
+      <w:r>
+        <w:t>Lines of code refers to the total number of lines in each source code file including comments and blank lines</w:t>
+      </w:r>
+      <w:r>
+        <w:rPr>
+          <w:strike/>
+        </w:rPr>
+        <w:t>. It is a straightforward measure and can be calculated using many available tools.</w:t>
+      </w:r>
+    </w:p>
+    <w:p>
+      <w:pPr>
+        <w:pStyle w:val="ListParagraph"/>
+        <w:numPr>
+          <w:ilvl w:val="0"/>
+          <w:numId w:val="3"/>
+        </w:numPr>
+      </w:pPr>
+      <w:r>
+        <w:t>BLANK: Is a count of the number of blank lines.</w:t>
+      </w:r>
+    </w:p>
+    <w:p>
+      <w:pPr>
+        <w:pStyle w:val="ListParagraph"/>
+        <w:numPr>
+          <w:ilvl w:val="0"/>
+          <w:numId w:val="3"/>
+        </w:numPr>
+      </w:pPr>
+      <w:r>
+        <w:t>COM.L: Number of lines that are exclusively comments (no code).</w:t>
+      </w:r>
+    </w:p>
+    <w:p>
+      <w:pPr>
+        <w:pStyle w:val="ListParagraph"/>
+        <w:numPr>
+          <w:ilvl w:val="0"/>
+          <w:numId w:val="3"/>
+        </w:numPr>
+      </w:pPr>
+      <w:r>
+        <w:t>COM. N: Number of comments in the file (a comment can be multiline).</w:t>
+      </w:r>
+    </w:p>
+    <w:p>
+      <w:pPr>
+        <w:pStyle w:val="Heading3"/>
+      </w:pPr>
+      <w:r>
+        <w:tab/>
+      </w:r>
+      <w:r>
+        <w:t>Metrics Related to Complexity</w:t>
+      </w:r>
+    </w:p>
+    <w:p/>
+    <w:p>
+      <w:pPr>
+        <w:pStyle w:val="ListParagraph"/>
+        <w:numPr>
+          <w:ilvl w:val="0"/>
+          <w:numId w:val="3"/>
+        </w:numPr>
+      </w:pPr>
+      <w:r>
+        <w:rPr>
+          <w:b/>
+        </w:rPr>
+        <w:t>McCabe’s Cyclomatic Complexity:</w:t>
+      </w:r>
+      <w:r>
+        <w:t xml:space="preserve"> One of the earliest complexity measures developed by Thomas J. McCabe in 1976. It directly measures the number of linearly independent paths through a program’s source code. Any program can be represented as a</w:t>
+      </w:r>
+      <w:r>
+        <w:t xml:space="preserve"> graph with the simplest element being a flat series of statements with no conditions, loops or branches. For a graph G with n vertices, e edges and p exit points, the complexity v is defined as follows:</w:t>
+      </w:r>
+    </w:p>
+    <w:p>
+      <w:pPr>
+        <w:pStyle w:val="ListParagraph"/>
+        <w:numPr>
+          <w:ilvl w:val="0"/>
+          <w:numId w:val="3"/>
+        </w:numPr>
+      </w:pPr>
+      <w:r>
+        <w:tab/>
+      </w:r>
+      <w:r>
+        <w:tab/>
+      </w:r>
+      <w:r>
+        <w:tab/>
+        <w:t>v</w:t>
+      </w:r>
+      <w:r>
+        <w:t xml:space="preserve"> </w:t>
+      </w:r>
+      <w:r>
+        <w:t>(G)= e-n+2p</w:t>
+      </w:r>
+    </w:p>
+    <w:p>
+      <w:r>
+        <w:tab/>
+        <w:t xml:space="preserve">It is worth mentioning that the minimum value for the cyclomatic complexity metric is 1, which corresponds to </w:t>
+      </w:r>
+      <w:r>
+        <w:t>the flat series of statements with no bifurcations or loops. Every additional region in the flow graph would increase the cyclomatic complexity by one unit.</w:t>
+      </w:r>
+    </w:p>
+    <w:p>
+      <w:pPr>
+        <w:pStyle w:val="ListParagraph"/>
+        <w:numPr>
+          <w:ilvl w:val="0"/>
+          <w:numId w:val="3"/>
+        </w:numPr>
+      </w:pPr>
+      <w:r>
+        <w:t>Totcy: Total McCabe’s cyclomatic complexity (sum of all functions).</w:t>
+      </w:r>
+    </w:p>
+    <w:p>
+      <w:pPr>
+        <w:pStyle w:val="ListParagraph"/>
+        <w:numPr>
+          <w:ilvl w:val="0"/>
+          <w:numId w:val="3"/>
+        </w:numPr>
+      </w:pPr>
+      <w:r>
+        <w:t>Maxcy: Maximum McCabe’s cyclomatic complexity between all functions.</w:t>
+      </w:r>
+    </w:p>
+    <w:p>
+      <w:pPr>
+        <w:pStyle w:val="ListParagraph"/>
+        <w:numPr>
+          <w:ilvl w:val="0"/>
+          <w:numId w:val="3"/>
+        </w:numPr>
+      </w:pPr>
+      <w:r>
+        <w:t>Mincy: Minimum McCabe’s cyclomatic complexity between all functions.</w:t>
+      </w:r>
+    </w:p>
+    <w:p>
+      <w:pPr>
+        <w:pStyle w:val="ListParagraph"/>
+        <w:numPr>
+          <w:ilvl w:val="0"/>
+          <w:numId w:val="3"/>
+        </w:numPr>
+      </w:pPr>
+      <w:r>
+        <w:t>Medcy: Median McCabe’s cyclomatic complexity.</w:t>
+      </w:r>
+    </w:p>
+    <w:p>
+      <w:pPr>
+        <w:pStyle w:val="ListParagraph"/>
+        <w:numPr>
+          <w:ilvl w:val="0"/>
+          <w:numId w:val="3"/>
+        </w:numPr>
+        <w:rPr>
+          <w:b/>
+        </w:rPr>
+      </w:pPr>
+      <w:r>
+        <w:rPr>
+          <w:b/>
+        </w:rPr>
+        <w:t xml:space="preserve">Halstead’s Complexity Measures: </w:t>
+      </w:r>
+      <w:r>
+        <w:t xml:space="preserve">Halstead’s complexity metrics rely on the assumption that programs should be viewed as expressions of languages both programming and written. It </w:t>
+      </w:r>
+      <w:r>
+        <w:t>relies on the premise that there are mathematically sound relationships among the number of variables, the complexity of the code and the type of programming language statements used.</w:t>
+      </w:r>
+    </w:p>
+    <w:p>
+      <w:pPr>
+        <w:pStyle w:val="ListParagraph"/>
+        <w:numPr>
+          <w:ilvl w:val="0"/>
+          <w:numId w:val="3"/>
+        </w:numPr>
+        <w:rPr>
+          <w:b/>
+        </w:rPr>
+      </w:pPr>
+      <w:r>
+        <w:t>H.len: Halstead’s length.</w:t>
+      </w:r>
+    </w:p>
+    <w:p>
+      <w:pPr>
+        <w:pStyle w:val="ListParagraph"/>
+        <w:numPr>
+          <w:ilvl w:val="0"/>
+          <w:numId w:val="3"/>
+        </w:numPr>
+        <w:rPr>
+          <w:b/>
+        </w:rPr>
+      </w:pPr>
+      <w:r>
+        <w:t>H.Vol: Halstead’s volume.</w:t>
+      </w:r>
+    </w:p>
+    <w:p>
+      <w:pPr>
+        <w:pStyle w:val="ListParagraph"/>
+        <w:numPr>
+          <w:ilvl w:val="0"/>
+          <w:numId w:val="3"/>
+        </w:numPr>
+        <w:rPr>
+          <w:b/>
+        </w:rPr>
+      </w:pPr>
+      <w:r>
+        <w:t>H.Level: Halstead’s level.</w:t>
+      </w:r>
+    </w:p>
+    <w:p>
+      <w:pPr>
+        <w:pStyle w:val="ListParagraph"/>
+        <w:numPr>
+          <w:ilvl w:val="0"/>
+          <w:numId w:val="3"/>
+        </w:numPr>
+        <w:rPr>
+          <w:b/>
+        </w:rPr>
+      </w:pPr>
+      <w:r>
+        <w:t>H.Men.D: Halstead’s number of mental discriminations.</w:t>
+      </w:r>
       <w:bookmarkStart w:id="0" w:name="_GoBack"/>
       <w:bookmarkEnd w:id="0"/>
-      <w:r>
-        <w:t xml:space="preserve"> a change to many simple files</w:t>
-      </w:r>
-      <w:r>
-        <w:t xml:space="preserve"> might be as </w:t>
-      </w:r>
-      <w:r>
-        <w:t>complex as a change to one difficult file). Change complexity is</w:t>
-      </w:r>
-      <w:r>
-        <w:t xml:space="preserve"> </w:t>
-      </w:r>
-      <w:r>
-        <w:t>related to, ``how hard is it to understand and review a change" vs system</w:t>
-      </w:r>
-      <w:r>
-        <w:t xml:space="preserve"> </w:t>
-      </w:r>
-      <w:r>
-        <w:t>complexity, which measures for example, "how hard is it to understand and</w:t>
-      </w:r>
-      <w:r>
-        <w:t xml:space="preserve"> </w:t>
-      </w:r>
-      <w:r>
-        <w:t xml:space="preserve">potentially modify the system". </w:t>
-      </w:r>
-      <w:r>
-        <w:t xml:space="preserve"> </w:t>
-      </w:r>
-    </w:p>
-    <w:p/>
-    <w:p>
-      <w:r>
-        <w:t xml:space="preserve">Traditional complexity </w:t>
-      </w:r>
-      <w:r>
-        <w:t>measures (</w:t>
-      </w:r>
-      <w:r>
-        <w:t>e.g.</w:t>
-      </w:r>
-      <w:r>
-        <w:t xml:space="preserve"> McCabe) are</w:t>
-      </w:r>
-      <w:r>
-        <w:t xml:space="preserve"> normed on or require a whole</w:t>
-      </w:r>
-      <w:r>
-        <w:t xml:space="preserve"> </w:t>
-      </w:r>
-      <w:r>
-        <w:t>file or system and were not designed to measure the complexity of changes and</w:t>
-      </w:r>
-      <w:r>
-        <w:t xml:space="preserve"> </w:t>
-      </w:r>
-      <w:r>
-        <w:t xml:space="preserve">code fragments. </w:t>
-      </w:r>
-      <w:r>
-        <w:t>Furthermore, traditional complexity measures do not really measure the complexity of the system but simply the size of the files that make up the system. As a result, they do not add any additional information beyond how large a file is</w:t>
-      </w:r>
-      <w:r>
-        <w:t>. In contrast, all of the change complexity measures are based upon the notion that changes that are farther from each other or involve multiple entities are more complex t</w:t>
-      </w:r>
-      <w:r>
-        <w:t>han those closer together involv</w:t>
-      </w:r>
-      <w:r>
-        <w:t>ing fewer entities.</w:t>
-      </w:r>
-      <w:r>
-        <w:t xml:space="preserve"> </w:t>
-      </w:r>
-      <w:r>
-        <w:t xml:space="preserve">The goal of this paper is to evaluate </w:t>
-      </w:r>
-      <w:r>
-        <w:t>the correlation between system complexity measures and change complexity measures of an evolving system.</w:t>
-      </w:r>
-    </w:p>
-    <w:p/>
-    <w:p/>
-    <w:p>
-      <w:r>
-        <w:t>We have the following research questions:</w:t>
-      </w:r>
-    </w:p>
-    <w:p/>
-    <w:p>
-      <w:r>
-        <w:t xml:space="preserve">1- </w:t>
-      </w:r>
-      <w:r>
-        <w:t>Does the difference of traditional complexity measures before and after a change correlate with change complexity measures?</w:t>
-      </w:r>
-    </w:p>
-    <w:p/>
-    <w:p>
-      <w:r>
-        <w:rPr>
-          <w:color w:val="800000"/>
-        </w:rPr>
-        <w:t xml:space="preserve">2- </w:t>
-      </w:r>
-      <w:r>
-        <w:t xml:space="preserve">Does the weighted sum of change complexity measures up to a version correlated with the traditional complexity measures at that version? </w:t>
-      </w:r>
-    </w:p>
-    <w:p/>
-    <w:p>
-      <w:pPr>
-        <w:rPr>
-          <w:b/>
-        </w:rPr>
-      </w:pPr>
-      <w:r>
-        <w:t xml:space="preserve">3- </w:t>
-      </w:r>
-      <w:r>
-        <w:t>Do the</w:t>
-      </w:r>
-      <w:r>
-        <w:t xml:space="preserve"> traditional measures calculated on </w:t>
-      </w:r>
-      <w:r>
-        <w:t>only the files that had changed at a certain commit</w:t>
-      </w:r>
-      <w:r>
-        <w:t xml:space="preserve"> </w:t>
-      </w:r>
-      <w:r>
-        <w:t>correlate with</w:t>
-      </w:r>
-      <w:r>
-        <w:t xml:space="preserve"> the</w:t>
-      </w:r>
-      <w:r>
-        <w:t xml:space="preserve"> </w:t>
-      </w:r>
-      <w:r>
-        <w:t xml:space="preserve">change complexity measures </w:t>
-      </w:r>
-      <w:r>
-        <w:t xml:space="preserve">at </w:t>
-      </w:r>
-      <w:r>
-        <w:t>the last 1000 changes?</w:t>
-      </w:r>
-    </w:p>
-    <w:p/>
-    <w:p/>
-    <w:p>
-      <w:pPr>
-        <w:rPr>
-          <w:lang w:val="x-none"/>
-        </w:rPr>
-      </w:pPr>
-    </w:p>
-    <w:p/>
-    <w:p>
-      <w:pPr>
-        <w:pStyle w:val="Heading1"/>
-      </w:pPr>
-      <w:r>
-        <w:t>Background and Motivation</w:t>
-      </w:r>
-    </w:p>
-    <w:p>
-      <w:pPr>
-        <w:rPr>
-          <w:highlight w:val="yellow"/>
-        </w:rPr>
-      </w:pPr>
-      <w:r>
-        <w:rPr>
-          <w:highlight w:val="yellow"/>
-        </w:rPr>
-        <w:t>Tell us why the problem is important. If you solve the research problem, who will care? If nobody will care, then don’t do the research. Maximum impact.</w:t>
-      </w:r>
-    </w:p>
-    <w:p>
-      <w:pPr>
-        <w:rPr>
-          <w:highlight w:val="yellow"/>
-        </w:rPr>
-      </w:pPr>
-    </w:p>
-    <w:p>
-      <w:r>
-        <w:rPr>
-          <w:highlight w:val="yellow"/>
-        </w:rPr>
-        <w:t>You will also summarize each of the papers you reference in this work in a paragraph. The paragraph must clearly show how the paper DIRECTLY relates to the work being done. If it doesn’t related directly, cut it!</w:t>
-      </w:r>
-    </w:p>
-    <w:p/>
-    <w:p/>
+    </w:p>
+    <w:p>
+      <w:pPr>
+        <w:pStyle w:val="Heading2"/>
+      </w:pPr>
+      <w:r>
+        <w:t>Change Complexity Measures</w:t>
+      </w:r>
+    </w:p>
+    <w:p>
+      <w:pPr>
+        <w:rPr>
+          <w:color w:val="000000"/>
+        </w:rPr>
+      </w:pPr>
+    </w:p>
     <w:p>
       <w:pPr>
         <w:pStyle w:val="Heading1"/>
@@ -663,11 +1148,126 @@
       </w:pPr>
     </w:lvl>
   </w:abstractNum>
+  <w:abstractNum w:abstractNumId="2">
+    <w:nsid w:val="4A130774"/>
+    <w:multiLevelType w:val="hybridMultilevel"/>
+    <w:tmpl w:val="FADA4488"/>
+    <w:lvl w:ilvl="0" w:tplc="6DF6DAF2">
+      <w:numFmt w:val="bullet"/>
+      <w:lvlText w:val="-"/>
+      <w:lvlJc w:val="left"/>
+      <w:pPr>
+        <w:ind w:left="720" w:hanging="360"/>
+      </w:pPr>
+      <w:rPr>
+        <w:rFonts w:ascii="Cambria" w:eastAsiaTheme="minorEastAsia" w:hAnsi="Cambria" w:cstheme="minorBidi" w:hint="default"/>
+      </w:rPr>
+    </w:lvl>
+    <w:lvl w:ilvl="1" w:tplc="04090003" w:tentative="1">
+      <w:start w:val="1"/>
+      <w:numFmt w:val="bullet"/>
+      <w:lvlText w:val="o"/>
+      <w:lvlJc w:val="left"/>
+      <w:pPr>
+        <w:ind w:left="1440" w:hanging="360"/>
+      </w:pPr>
+      <w:rPr>
+        <w:rFonts w:ascii="Courier New" w:hAnsi="Courier New" w:hint="default"/>
+      </w:rPr>
+    </w:lvl>
+    <w:lvl w:ilvl="2" w:tplc="04090005" w:tentative="1">
+      <w:start w:val="1"/>
+      <w:numFmt w:val="bullet"/>
+      <w:lvlText w:val=""/>
+      <w:lvlJc w:val="left"/>
+      <w:pPr>
+        <w:ind w:left="2160" w:hanging="360"/>
+      </w:pPr>
+      <w:rPr>
+        <w:rFonts w:ascii="Wingdings" w:hAnsi="Wingdings" w:hint="default"/>
+      </w:rPr>
+    </w:lvl>
+    <w:lvl w:ilvl="3" w:tplc="04090001" w:tentative="1">
+      <w:start w:val="1"/>
+      <w:numFmt w:val="bullet"/>
+      <w:lvlText w:val=""/>
+      <w:lvlJc w:val="left"/>
+      <w:pPr>
+        <w:ind w:left="2880" w:hanging="360"/>
+      </w:pPr>
+      <w:rPr>
+        <w:rFonts w:ascii="Symbol" w:hAnsi="Symbol" w:hint="default"/>
+      </w:rPr>
+    </w:lvl>
+    <w:lvl w:ilvl="4" w:tplc="04090003" w:tentative="1">
+      <w:start w:val="1"/>
+      <w:numFmt w:val="bullet"/>
+      <w:lvlText w:val="o"/>
+      <w:lvlJc w:val="left"/>
+      <w:pPr>
+        <w:ind w:left="3600" w:hanging="360"/>
+      </w:pPr>
+      <w:rPr>
+        <w:rFonts w:ascii="Courier New" w:hAnsi="Courier New" w:hint="default"/>
+      </w:rPr>
+    </w:lvl>
+    <w:lvl w:ilvl="5" w:tplc="04090005" w:tentative="1">
+      <w:start w:val="1"/>
+      <w:numFmt w:val="bullet"/>
+      <w:lvlText w:val=""/>
+      <w:lvlJc w:val="left"/>
+      <w:pPr>
+        <w:ind w:left="4320" w:hanging="360"/>
+      </w:pPr>
+      <w:rPr>
+        <w:rFonts w:ascii="Wingdings" w:hAnsi="Wingdings" w:hint="default"/>
+      </w:rPr>
+    </w:lvl>
+    <w:lvl w:ilvl="6" w:tplc="04090001" w:tentative="1">
+      <w:start w:val="1"/>
+      <w:numFmt w:val="bullet"/>
+      <w:lvlText w:val=""/>
+      <w:lvlJc w:val="left"/>
+      <w:pPr>
+        <w:ind w:left="5040" w:hanging="360"/>
+      </w:pPr>
+      <w:rPr>
+        <w:rFonts w:ascii="Symbol" w:hAnsi="Symbol" w:hint="default"/>
+      </w:rPr>
+    </w:lvl>
+    <w:lvl w:ilvl="7" w:tplc="04090003" w:tentative="1">
+      <w:start w:val="1"/>
+      <w:numFmt w:val="bullet"/>
+      <w:lvlText w:val="o"/>
+      <w:lvlJc w:val="left"/>
+      <w:pPr>
+        <w:ind w:left="5760" w:hanging="360"/>
+      </w:pPr>
+      <w:rPr>
+        <w:rFonts w:ascii="Courier New" w:hAnsi="Courier New" w:hint="default"/>
+      </w:rPr>
+    </w:lvl>
+    <w:lvl w:ilvl="8" w:tplc="04090005" w:tentative="1">
+      <w:start w:val="1"/>
+      <w:numFmt w:val="bullet"/>
+      <w:lvlText w:val=""/>
+      <w:lvlJc w:val="left"/>
+      <w:pPr>
+        <w:ind w:left="6480" w:hanging="360"/>
+      </w:pPr>
+      <w:rPr>
+        <w:rFonts w:ascii="Wingdings" w:hAnsi="Wingdings" w:hint="default"/>
+      </w:rPr>
+    </w:lvl>
+  </w:abstractNum>
   <w:num w:numId="1">
     <w:abstractNumId w:val="1"/>
   </w:num>
   <w:num w:numId="2">
     <w:abstractNumId w:val="0"/>
+  </w:num>
+  <w:num w:numId="3">
+    <w:abstractNumId w:val="2"/>
   </w:num>
 </w:numbering>
 </file>
@@ -828,8 +1428,9 @@
   <w:style w:type="paragraph" w:default="1" w:styleId="Normal">
     <w:name w:val="Normal"/>
     <w:qFormat/>
-    <w:rsid w:val="00382E47"/>
+    <w:rsid w:val="006D521B"/>
     <w:pPr>
+      <w:spacing w:line="360" w:lineRule="auto"/>
       <w:jc w:val="both"/>
     </w:pPr>
   </w:style>
@@ -854,6 +1455,52 @@
       <w:color w:val="345A8A" w:themeColor="accent1" w:themeShade="B5"/>
       <w:sz w:val="32"/>
       <w:szCs w:val="32"/>
+    </w:rPr>
+  </w:style>
+  <w:style w:type="paragraph" w:styleId="Heading2">
+    <w:name w:val="heading 2"/>
+    <w:basedOn w:val="Normal"/>
+    <w:next w:val="Normal"/>
+    <w:link w:val="Heading2Char"/>
+    <w:uiPriority w:val="9"/>
+    <w:unhideWhenUsed/>
+    <w:qFormat/>
+    <w:rsid w:val="00CA7317"/>
+    <w:pPr>
+      <w:keepNext/>
+      <w:keepLines/>
+      <w:spacing w:before="200"/>
+      <w:outlineLvl w:val="1"/>
+    </w:pPr>
+    <w:rPr>
+      <w:rFonts w:asciiTheme="majorHAnsi" w:eastAsiaTheme="majorEastAsia" w:hAnsiTheme="majorHAnsi" w:cstheme="majorBidi"/>
+      <w:b/>
+      <w:bCs/>
+      <w:color w:val="4F81BD" w:themeColor="accent1"/>
+      <w:sz w:val="26"/>
+      <w:szCs w:val="26"/>
+    </w:rPr>
+  </w:style>
+  <w:style w:type="paragraph" w:styleId="Heading3">
+    <w:name w:val="heading 3"/>
+    <w:basedOn w:val="Normal"/>
+    <w:next w:val="Normal"/>
+    <w:link w:val="Heading3Char"/>
+    <w:uiPriority w:val="9"/>
+    <w:unhideWhenUsed/>
+    <w:qFormat/>
+    <w:rsid w:val="00980C9F"/>
+    <w:pPr>
+      <w:keepNext/>
+      <w:keepLines/>
+      <w:spacing w:before="200"/>
+      <w:outlineLvl w:val="2"/>
+    </w:pPr>
+    <w:rPr>
+      <w:rFonts w:asciiTheme="majorHAnsi" w:eastAsiaTheme="majorEastAsia" w:hAnsiTheme="majorHAnsi" w:cstheme="majorBidi"/>
+      <w:b/>
+      <w:bCs/>
+      <w:color w:val="4F81BD" w:themeColor="accent1"/>
     </w:rPr>
   </w:style>
   <w:style w:type="character" w:default="1" w:styleId="DefaultParagraphFont">
@@ -1010,6 +1657,46 @@
       <w:rFonts w:ascii="Courier" w:hAnsi="Courier" w:cs="Courier"/>
       <w:sz w:val="20"/>
       <w:szCs w:val="20"/>
+    </w:rPr>
+  </w:style>
+  <w:style w:type="character" w:styleId="Hyperlink">
+    <w:name w:val="Hyperlink"/>
+    <w:basedOn w:val="DefaultParagraphFont"/>
+    <w:uiPriority w:val="99"/>
+    <w:semiHidden/>
+    <w:unhideWhenUsed/>
+    <w:rsid w:val="00831DC5"/>
+    <w:rPr>
+      <w:color w:val="0000FF"/>
+      <w:u w:val="single"/>
+    </w:rPr>
+  </w:style>
+  <w:style w:type="character" w:customStyle="1" w:styleId="Heading2Char">
+    <w:name w:val="Heading 2 Char"/>
+    <w:basedOn w:val="DefaultParagraphFont"/>
+    <w:link w:val="Heading2"/>
+    <w:uiPriority w:val="9"/>
+    <w:rsid w:val="00CA7317"/>
+    <w:rPr>
+      <w:rFonts w:asciiTheme="majorHAnsi" w:eastAsiaTheme="majorEastAsia" w:hAnsiTheme="majorHAnsi" w:cstheme="majorBidi"/>
+      <w:b/>
+      <w:bCs/>
+      <w:color w:val="4F81BD" w:themeColor="accent1"/>
+      <w:sz w:val="26"/>
+      <w:szCs w:val="26"/>
+    </w:rPr>
+  </w:style>
+  <w:style w:type="character" w:customStyle="1" w:styleId="Heading3Char">
+    <w:name w:val="Heading 3 Char"/>
+    <w:basedOn w:val="DefaultParagraphFont"/>
+    <w:link w:val="Heading3"/>
+    <w:uiPriority w:val="9"/>
+    <w:rsid w:val="00980C9F"/>
+    <w:rPr>
+      <w:rFonts w:asciiTheme="majorHAnsi" w:eastAsiaTheme="majorEastAsia" w:hAnsiTheme="majorHAnsi" w:cstheme="majorBidi"/>
+      <w:b/>
+      <w:bCs/>
+      <w:color w:val="4F81BD" w:themeColor="accent1"/>
     </w:rPr>
   </w:style>
 </w:styles>
@@ -1171,8 +1858,9 @@
   <w:style w:type="paragraph" w:default="1" w:styleId="Normal">
     <w:name w:val="Normal"/>
     <w:qFormat/>
-    <w:rsid w:val="00382E47"/>
+    <w:rsid w:val="006D521B"/>
     <w:pPr>
+      <w:spacing w:line="360" w:lineRule="auto"/>
       <w:jc w:val="both"/>
     </w:pPr>
   </w:style>
@@ -1197,6 +1885,52 @@
       <w:color w:val="345A8A" w:themeColor="accent1" w:themeShade="B5"/>
       <w:sz w:val="32"/>
       <w:szCs w:val="32"/>
+    </w:rPr>
+  </w:style>
+  <w:style w:type="paragraph" w:styleId="Heading2">
+    <w:name w:val="heading 2"/>
+    <w:basedOn w:val="Normal"/>
+    <w:next w:val="Normal"/>
+    <w:link w:val="Heading2Char"/>
+    <w:uiPriority w:val="9"/>
+    <w:unhideWhenUsed/>
+    <w:qFormat/>
+    <w:rsid w:val="00CA7317"/>
+    <w:pPr>
+      <w:keepNext/>
+      <w:keepLines/>
+      <w:spacing w:before="200"/>
+      <w:outlineLvl w:val="1"/>
+    </w:pPr>
+    <w:rPr>
+      <w:rFonts w:asciiTheme="majorHAnsi" w:eastAsiaTheme="majorEastAsia" w:hAnsiTheme="majorHAnsi" w:cstheme="majorBidi"/>
+      <w:b/>
+      <w:bCs/>
+      <w:color w:val="4F81BD" w:themeColor="accent1"/>
+      <w:sz w:val="26"/>
+      <w:szCs w:val="26"/>
+    </w:rPr>
+  </w:style>
+  <w:style w:type="paragraph" w:styleId="Heading3">
+    <w:name w:val="heading 3"/>
+    <w:basedOn w:val="Normal"/>
+    <w:next w:val="Normal"/>
+    <w:link w:val="Heading3Char"/>
+    <w:uiPriority w:val="9"/>
+    <w:unhideWhenUsed/>
+    <w:qFormat/>
+    <w:rsid w:val="00980C9F"/>
+    <w:pPr>
+      <w:keepNext/>
+      <w:keepLines/>
+      <w:spacing w:before="200"/>
+      <w:outlineLvl w:val="2"/>
+    </w:pPr>
+    <w:rPr>
+      <w:rFonts w:asciiTheme="majorHAnsi" w:eastAsiaTheme="majorEastAsia" w:hAnsiTheme="majorHAnsi" w:cstheme="majorBidi"/>
+      <w:b/>
+      <w:bCs/>
+      <w:color w:val="4F81BD" w:themeColor="accent1"/>
     </w:rPr>
   </w:style>
   <w:style w:type="character" w:default="1" w:styleId="DefaultParagraphFont">
@@ -1353,6 +2087,46 @@
       <w:rFonts w:ascii="Courier" w:hAnsi="Courier" w:cs="Courier"/>
       <w:sz w:val="20"/>
       <w:szCs w:val="20"/>
+    </w:rPr>
+  </w:style>
+  <w:style w:type="character" w:styleId="Hyperlink">
+    <w:name w:val="Hyperlink"/>
+    <w:basedOn w:val="DefaultParagraphFont"/>
+    <w:uiPriority w:val="99"/>
+    <w:semiHidden/>
+    <w:unhideWhenUsed/>
+    <w:rsid w:val="00831DC5"/>
+    <w:rPr>
+      <w:color w:val="0000FF"/>
+      <w:u w:val="single"/>
+    </w:rPr>
+  </w:style>
+  <w:style w:type="character" w:customStyle="1" w:styleId="Heading2Char">
+    <w:name w:val="Heading 2 Char"/>
+    <w:basedOn w:val="DefaultParagraphFont"/>
+    <w:link w:val="Heading2"/>
+    <w:uiPriority w:val="9"/>
+    <w:rsid w:val="00CA7317"/>
+    <w:rPr>
+      <w:rFonts w:asciiTheme="majorHAnsi" w:eastAsiaTheme="majorEastAsia" w:hAnsiTheme="majorHAnsi" w:cstheme="majorBidi"/>
+      <w:b/>
+      <w:bCs/>
+      <w:color w:val="4F81BD" w:themeColor="accent1"/>
+      <w:sz w:val="26"/>
+      <w:szCs w:val="26"/>
+    </w:rPr>
+  </w:style>
+  <w:style w:type="character" w:customStyle="1" w:styleId="Heading3Char">
+    <w:name w:val="Heading 3 Char"/>
+    <w:basedOn w:val="DefaultParagraphFont"/>
+    <w:link w:val="Heading3"/>
+    <w:uiPriority w:val="9"/>
+    <w:rsid w:val="00980C9F"/>
+    <w:rPr>
+      <w:rFonts w:asciiTheme="majorHAnsi" w:eastAsiaTheme="majorEastAsia" w:hAnsiTheme="majorHAnsi" w:cstheme="majorBidi"/>
+      <w:b/>
+      <w:bCs/>
+      <w:color w:val="4F81BD" w:themeColor="accent1"/>
     </w:rPr>
   </w:style>
 </w:styles>

</xml_diff>

<commit_message>
Started methodology and data
</commit_message>
<xml_diff>
--- a/paper/complexity_outline.docx
+++ b/paper/complexity_outline.docx
@@ -204,8 +204,13 @@
         <w:t xml:space="preserve">files or system that contain a change </w:t>
       </w:r>
       <w:r>
-        <w:t>(e.g</w:t>
-      </w:r>
+        <w:t>(</w:t>
+      </w:r>
+      <w:proofErr w:type="spellStart"/>
+      <w:r>
+        <w:t>e.g</w:t>
+      </w:r>
+      <w:proofErr w:type="spellEnd"/>
       <w:r>
         <w:t xml:space="preserve"> a change to many simple files</w:t>
       </w:r>
@@ -219,7 +224,15 @@
         <w:t xml:space="preserve"> </w:t>
       </w:r>
       <w:r>
-        <w:t>related to, ``how hard is it to understand and review a change" vs system</w:t>
+        <w:t xml:space="preserve">related to, ``how hard is it to understand and review a change" </w:t>
+      </w:r>
+      <w:proofErr w:type="spellStart"/>
+      <w:r>
+        <w:t>vs</w:t>
+      </w:r>
+      <w:proofErr w:type="spellEnd"/>
+      <w:r>
+        <w:t xml:space="preserve"> system</w:t>
       </w:r>
       <w:r>
         <w:t xml:space="preserve"> </w:t>
@@ -301,8 +314,13 @@
       <w:r>
         <w:t xml:space="preserve">1- </w:t>
       </w:r>
-      <w:r>
-        <w:t>Does the difference of traditional complexity measures before and after a change correlate with change complexity measures?</w:t>
+      <w:proofErr w:type="gramStart"/>
+      <w:r>
+        <w:t>Does</w:t>
+      </w:r>
+      <w:proofErr w:type="gramEnd"/>
+      <w:r>
+        <w:t xml:space="preserve"> the difference of traditional complexity measures before and after a change correlate with change complexity measures?</w:t>
       </w:r>
     </w:p>
     <w:p/>
@@ -313,8 +331,13 @@
         </w:rPr>
         <w:t xml:space="preserve">2- </w:t>
       </w:r>
-      <w:r>
-        <w:t xml:space="preserve">Does the weighted sum of change complexity measures up to a version correlated with the traditional complexity measures at that version? </w:t>
+      <w:proofErr w:type="gramStart"/>
+      <w:r>
+        <w:t>Does</w:t>
+      </w:r>
+      <w:proofErr w:type="gramEnd"/>
+      <w:r>
+        <w:t xml:space="preserve"> the weighted sum of change complexity measures up to a version correlated with the traditional complexity measures at that version? </w:t>
       </w:r>
     </w:p>
     <w:p/>
@@ -394,8 +417,16 @@
         <w:rPr>
           <w:color w:val="000000"/>
         </w:rPr>
-        <w:t>- Israel :</w:t>
-      </w:r>
+        <w:t xml:space="preserve">- </w:t>
+      </w:r>
+      <w:proofErr w:type="gramStart"/>
+      <w:r>
+        <w:rPr>
+          <w:color w:val="000000"/>
+        </w:rPr>
+        <w:t>Israel :</w:t>
+      </w:r>
+      <w:proofErr w:type="gramEnd"/>
     </w:p>
     <w:p>
       <w:pPr>
@@ -485,7 +516,21 @@
         <w:rPr>
           <w:rFonts w:eastAsia="Times New Roman" w:cs="Times New Roman"/>
         </w:rPr>
-        <w:t xml:space="preserve"> [Isreal].</w:t>
+        <w:t xml:space="preserve"> [</w:t>
+      </w:r>
+      <w:proofErr w:type="spellStart"/>
+      <w:r>
+        <w:rPr>
+          <w:rFonts w:eastAsia="Times New Roman" w:cs="Times New Roman"/>
+        </w:rPr>
+        <w:t>Isreal</w:t>
+      </w:r>
+      <w:proofErr w:type="spellEnd"/>
+      <w:r>
+        <w:rPr>
+          <w:rFonts w:eastAsia="Times New Roman" w:cs="Times New Roman"/>
+        </w:rPr>
+        <w:t>].</w:t>
       </w:r>
       <w:r>
         <w:rPr>
@@ -725,8 +770,12 @@
       </w:r>
       <w:r>
         <w:tab/>
+      </w:r>
+      <w:proofErr w:type="gramStart"/>
+      <w:r>
         <w:t>v</w:t>
       </w:r>
+      <w:proofErr w:type="gramEnd"/>
       <w:r>
         <w:t xml:space="preserve"> </w:t>
       </w:r>
@@ -751,8 +800,13 @@
           <w:numId w:val="3"/>
         </w:numPr>
       </w:pPr>
-      <w:r>
-        <w:t>Totcy: Total McCabe’s cyclomatic complexity (sum of all functions).</w:t>
+      <w:proofErr w:type="spellStart"/>
+      <w:r>
+        <w:t>Totcy</w:t>
+      </w:r>
+      <w:proofErr w:type="spellEnd"/>
+      <w:r>
+        <w:t>: Total McCabe’s cyclomatic complexity (sum of all functions).</w:t>
       </w:r>
     </w:p>
     <w:p>
@@ -763,8 +817,13 @@
           <w:numId w:val="3"/>
         </w:numPr>
       </w:pPr>
-      <w:r>
-        <w:t>Maxcy: Maximum McCabe’s cyclomatic complexity between all functions.</w:t>
+      <w:proofErr w:type="spellStart"/>
+      <w:r>
+        <w:t>Maxcy</w:t>
+      </w:r>
+      <w:proofErr w:type="spellEnd"/>
+      <w:r>
+        <w:t>: Maximum McCabe’s cyclomatic complexity between all functions.</w:t>
       </w:r>
     </w:p>
     <w:p>
@@ -775,8 +834,13 @@
           <w:numId w:val="3"/>
         </w:numPr>
       </w:pPr>
-      <w:r>
-        <w:t>Mincy: Minimum McCabe’s cyclomatic complexity between all functions.</w:t>
+      <w:proofErr w:type="spellStart"/>
+      <w:r>
+        <w:t>Mincy</w:t>
+      </w:r>
+      <w:proofErr w:type="spellEnd"/>
+      <w:r>
+        <w:t>: Minimum McCabe’s cyclomatic complexity between all functions.</w:t>
       </w:r>
     </w:p>
     <w:p>
@@ -787,8 +851,13 @@
           <w:numId w:val="3"/>
         </w:numPr>
       </w:pPr>
-      <w:r>
-        <w:t>Medcy: Median McCabe’s cyclomatic complexity.</w:t>
+      <w:proofErr w:type="spellStart"/>
+      <w:r>
+        <w:t>Medcy</w:t>
+      </w:r>
+      <w:proofErr w:type="spellEnd"/>
+      <w:r>
+        <w:t>: Median McCabe’s cyclomatic complexity.</w:t>
       </w:r>
     </w:p>
     <w:p>
@@ -826,8 +895,13 @@
           <w:b/>
         </w:rPr>
       </w:pPr>
-      <w:r>
-        <w:t>H.len: Halstead’s length.</w:t>
+      <w:proofErr w:type="spellStart"/>
+      <w:r>
+        <w:t>H.len</w:t>
+      </w:r>
+      <w:proofErr w:type="spellEnd"/>
+      <w:r>
+        <w:t>: Halstead’s length.</w:t>
       </w:r>
     </w:p>
     <w:p>
@@ -841,8 +915,13 @@
           <w:b/>
         </w:rPr>
       </w:pPr>
-      <w:r>
-        <w:t>H.Vol: Halstead’s volume.</w:t>
+      <w:proofErr w:type="spellStart"/>
+      <w:r>
+        <w:t>H.Vol</w:t>
+      </w:r>
+      <w:proofErr w:type="spellEnd"/>
+      <w:r>
+        <w:t>: Halstead’s volume.</w:t>
       </w:r>
     </w:p>
     <w:p>
@@ -856,8 +935,13 @@
           <w:b/>
         </w:rPr>
       </w:pPr>
-      <w:r>
-        <w:t>H.Level: Halstead’s level.</w:t>
+      <w:proofErr w:type="spellStart"/>
+      <w:r>
+        <w:t>H.Level</w:t>
+      </w:r>
+      <w:proofErr w:type="spellEnd"/>
+      <w:r>
+        <w:t>: Halstead’s level.</w:t>
       </w:r>
     </w:p>
     <w:p>
@@ -871,52 +955,380 @@
           <w:b/>
         </w:rPr>
       </w:pPr>
-      <w:r>
-        <w:t>H.Men.D: Halstead’s number of mental discriminations.</w:t>
-      </w:r>
+      <w:proofErr w:type="spellStart"/>
+      <w:r>
+        <w:t>H.Men.D</w:t>
+      </w:r>
+      <w:proofErr w:type="spellEnd"/>
+      <w:r>
+        <w:t>: Halstead’s number of mental discriminations.</w:t>
+      </w:r>
+    </w:p>
+    <w:p>
+      <w:pPr>
+        <w:pStyle w:val="Heading2"/>
+      </w:pPr>
+      <w:r>
+        <w:t>Change Complexity Measures</w:t>
+      </w:r>
+    </w:p>
+    <w:p>
+      <w:pPr>
+        <w:rPr>
+          <w:color w:val="000000"/>
+        </w:rPr>
+      </w:pPr>
+      <w:r>
+        <w:rPr>
+          <w:color w:val="000000"/>
+        </w:rPr>
+        <w:t>Since the goal of each measure is the same, to assess the complexity of a change, we expect some of our measures to be highly correlated. In the interest of parsimony, we will select the simplest set of measures that adequately captures change complexity.</w:t>
+      </w:r>
+    </w:p>
+    <w:p>
+      <w:pPr>
+        <w:pStyle w:val="ListParagraph"/>
+        <w:numPr>
+          <w:ilvl w:val="0"/>
+          <w:numId w:val="3"/>
+        </w:numPr>
+        <w:rPr>
+          <w:color w:val="000000"/>
+        </w:rPr>
+      </w:pPr>
+      <w:r>
+        <w:rPr>
+          <w:color w:val="000000"/>
+        </w:rPr>
+        <w:t>Files and diffs</w:t>
+      </w:r>
+      <w:r>
+        <w:rPr>
+          <w:color w:val="000000"/>
+        </w:rPr>
+        <w:t xml:space="preserve"> (Mods)</w:t>
+      </w:r>
+      <w:r>
+        <w:rPr>
+          <w:color w:val="000000"/>
+        </w:rPr>
+        <w:t>:</w:t>
+      </w:r>
+      <w:r>
+        <w:rPr>
+          <w:color w:val="000000"/>
+        </w:rPr>
+        <w:t xml:space="preserve"> We count the number of files contained in a commit. The more files that change, the larger the affect proportion of the system. Commits with a large number of files will likely be difficult to understand.</w:t>
+      </w:r>
+    </w:p>
+    <w:p>
+      <w:pPr>
+        <w:pStyle w:val="ListParagraph"/>
+        <w:numPr>
+          <w:ilvl w:val="0"/>
+          <w:numId w:val="3"/>
+        </w:numPr>
+        <w:rPr>
+          <w:color w:val="000000"/>
+        </w:rPr>
+      </w:pPr>
+      <w:r>
+        <w:rPr>
+          <w:color w:val="000000"/>
+        </w:rPr>
+        <w:t>Change blocks</w:t>
+      </w:r>
+      <w:r>
+        <w:rPr>
+          <w:color w:val="000000"/>
+        </w:rPr>
+        <w:t xml:space="preserve"> (Hunks)</w:t>
+      </w:r>
+      <w:r>
+        <w:rPr>
+          <w:color w:val="000000"/>
+        </w:rPr>
+        <w:t>: We measure the number of contiguous change blocks, or hunks, and the distance between these blocks in a modified file and sum them across the entire review. Contiguous changes are likely easier to review than changes that are further apart and that are potentially in multiple functions within a file.</w:t>
+      </w:r>
+    </w:p>
+    <w:p>
+      <w:pPr>
+        <w:pStyle w:val="ListParagraph"/>
+        <w:numPr>
+          <w:ilvl w:val="0"/>
+          <w:numId w:val="3"/>
+        </w:numPr>
+        <w:rPr>
+          <w:strike/>
+          <w:color w:val="000000"/>
+        </w:rPr>
+      </w:pPr>
+      <w:r>
+        <w:rPr>
+          <w:strike/>
+          <w:color w:val="000000"/>
+        </w:rPr>
+        <w:t>Directory distance: We measure the directory distance between the files in a commit. The premise for this measure is that files that preform similar functions are typically closer in the directory hierarchy than files th</w:t>
+      </w:r>
+      <w:r>
+        <w:rPr>
+          <w:strike/>
+          <w:color w:val="000000"/>
+        </w:rPr>
+        <w:t xml:space="preserve">at perform dissimilar functions [Bowman 1999ICSE], thus the directory structure </w:t>
+      </w:r>
+      <w:r>
+        <w:rPr>
+          <w:strike/>
+          <w:color w:val="000000"/>
+        </w:rPr>
+        <w:t xml:space="preserve">loosely </w:t>
+      </w:r>
+      <w:r>
+        <w:rPr>
+          <w:strike/>
+          <w:color w:val="000000"/>
+        </w:rPr>
+        <w:t>mirrors the system architecture [</w:t>
+      </w:r>
+      <w:proofErr w:type="spellStart"/>
+      <w:r>
+        <w:rPr>
+          <w:strike/>
+          <w:color w:val="000000"/>
+        </w:rPr>
+        <w:t>RigbySubTOSEM</w:t>
+      </w:r>
+      <w:proofErr w:type="spellEnd"/>
+      <w:r>
+        <w:rPr>
+          <w:strike/>
+          <w:color w:val="000000"/>
+        </w:rPr>
+        <w:t>].</w:t>
+      </w:r>
+      <w:r>
+        <w:rPr>
+          <w:strike/>
+          <w:color w:val="000000"/>
+        </w:rPr>
+        <w:t xml:space="preserve"> The distance of two files in the same directory </w:t>
+      </w:r>
+      <w:r>
+        <w:rPr>
+          <w:strike/>
+          <w:color w:val="000000"/>
+        </w:rPr>
+        <w:t>is</w:t>
+      </w:r>
+      <w:r>
+        <w:rPr>
+          <w:strike/>
+          <w:color w:val="000000"/>
+        </w:rPr>
+        <w:t xml:space="preserve"> zero, while the distance for files in different directories is the number of directories between the two files in the directory hierarchy. We expect that changes that involve files that are far apart will crosscut the functionality of the system and be more complex to review.</w:t>
+      </w:r>
+    </w:p>
+    <w:p>
+      <w:pPr>
+        <w:pStyle w:val="ListParagraph"/>
+        <w:numPr>
+          <w:ilvl w:val="0"/>
+          <w:numId w:val="3"/>
+        </w:numPr>
+        <w:rPr>
+          <w:color w:val="000000"/>
+        </w:rPr>
+      </w:pPr>
+      <w:r>
+        <w:rPr>
+          <w:color w:val="000000"/>
+        </w:rPr>
+        <w:t>Indentation: [Hindle2008ICPC] creates a complexity measure that can be used to measure the complexity of the entire system or of a change by examining the level of indentation on source lines.</w:t>
+      </w:r>
+      <w:r>
+        <w:rPr>
+          <w:color w:val="000000"/>
+        </w:rPr>
+        <w:t xml:space="preserve"> We calculate their measure for reviews. They found that the strongest predictors of complexity were the sum and standard deviation of the indentation of source lines.</w:t>
+      </w:r>
+    </w:p>
+    <w:p>
+      <w:pPr>
+        <w:pStyle w:val="Heading1"/>
+      </w:pPr>
+      <w:r>
+        <w:t>Methodology and Data</w:t>
+      </w:r>
+    </w:p>
+    <w:p>
+      <w:pPr>
+        <w:rPr>
+          <w:highlight w:val="lightGray"/>
+          <w:lang w:val="x-none"/>
+        </w:rPr>
+      </w:pPr>
+      <w:r>
+        <w:rPr>
+          <w:highlight w:val="lightGray"/>
+          <w:lang w:val="x-none"/>
+        </w:rPr>
+        <w:t>Describe your methodology. Creswell is a good place to look for ways to discuss your methodology.</w:t>
+      </w:r>
+    </w:p>
+    <w:p>
+      <w:pPr>
+        <w:rPr>
+          <w:highlight w:val="lightGray"/>
+        </w:rPr>
+      </w:pPr>
+    </w:p>
+    <w:p>
+      <w:r>
+        <w:rPr>
+          <w:highlight w:val="lightGray"/>
+        </w:rPr>
+        <w:t xml:space="preserve">Describe where your data came from, how it was collected, any limitations the data has, </w:t>
+      </w:r>
+      <w:proofErr w:type="spellStart"/>
+      <w:r>
+        <w:rPr>
+          <w:highlight w:val="lightGray"/>
+        </w:rPr>
+        <w:t>etc</w:t>
+      </w:r>
+      <w:proofErr w:type="spellEnd"/>
+    </w:p>
+    <w:p>
+      <w:r>
+        <w:t xml:space="preserve">A </w:t>
+      </w:r>
+      <w:r>
+        <w:t>quantitative</w:t>
+      </w:r>
+      <w:r>
+        <w:t xml:space="preserve"> research methodology </w:t>
+      </w:r>
+      <w:r>
+        <w:t>was</w:t>
+      </w:r>
+      <w:r>
+        <w:t xml:space="preserve"> used for this empirical study where the objective was to </w:t>
+      </w:r>
+      <w:r>
+        <w:t>develop models pertaining to our research questions.</w:t>
+      </w:r>
+      <w:r>
+        <w:t xml:space="preserve"> The choice of this method</w:t>
+      </w:r>
+      <w:r>
+        <w:t xml:space="preserve"> is key as it provides a connection between the empirical observation and mathematical expressions of the quantitative relationships.</w:t>
+      </w:r>
+      <w:r>
+        <w:t xml:space="preserve"> </w:t>
+      </w:r>
+    </w:p>
+    <w:p>
+      <w:r>
+        <w:t>The data used for this study was provided by Dr. Peter Rigby</w:t>
+      </w:r>
+      <w:r>
+        <w:t xml:space="preserve">, namely </w:t>
+      </w:r>
+      <w:r>
+        <w:t>from the Apache HTTP Server Project</w:t>
+      </w:r>
+      <w:r>
+        <w:t xml:space="preserve"> written in C</w:t>
+      </w:r>
+      <w:r>
+        <w:t>.</w:t>
+      </w:r>
+      <w:r>
+        <w:t xml:space="preserve"> </w:t>
+      </w:r>
+      <w:r>
+        <w:t xml:space="preserve">All measures were calculated </w:t>
+      </w:r>
+      <w:r>
+        <w:t xml:space="preserve">at </w:t>
+      </w:r>
+      <w:r>
+        <w:t>a p</w:t>
+      </w:r>
+      <w:r>
+        <w:t>articular vers</w:t>
+      </w:r>
+      <w:r>
+        <w:t>ion (commit) and t</w:t>
+      </w:r>
+      <w:r>
+        <w:t>he</w:t>
+      </w:r>
+      <w:r>
+        <w:t xml:space="preserve"> data was </w:t>
+      </w:r>
+      <w:r>
+        <w:t>retrieved from June 18, 1999 – March 3, 2011</w:t>
+      </w:r>
+      <w:r>
+        <w:t>.</w:t>
+      </w:r>
+      <w:r>
+        <w:t xml:space="preserve"> </w:t>
+      </w:r>
+      <w:r>
+        <w:t xml:space="preserve">SQL scripts were written to extract data for each of the research questions using </w:t>
+      </w:r>
+      <w:proofErr w:type="spellStart"/>
+      <w:r>
+        <w:t>PostgreSQL</w:t>
+      </w:r>
+      <w:proofErr w:type="spellEnd"/>
+      <w:r>
+        <w:t xml:space="preserve"> 9.3</w:t>
+      </w:r>
+      <w:r>
+        <w:t>. The resulting data was then imported in</w:t>
+      </w:r>
+      <w:r>
+        <w:t xml:space="preserve">to </w:t>
+      </w:r>
+      <w:proofErr w:type="spellStart"/>
+      <w:r>
+        <w:t>RStudio</w:t>
+      </w:r>
+      <w:proofErr w:type="spellEnd"/>
+      <w:r>
+        <w:t xml:space="preserve"> for further analysis. Spearman’s rank correlation coefficient matrix was then deduced for each measure. </w:t>
+      </w:r>
+    </w:p>
+    <w:p>
+      <w:pPr>
+        <w:pStyle w:val="Heading1"/>
+      </w:pPr>
       <w:bookmarkStart w:id="0" w:name="_GoBack"/>
       <w:bookmarkEnd w:id="0"/>
-    </w:p>
-    <w:p>
-      <w:pPr>
-        <w:pStyle w:val="Heading2"/>
-      </w:pPr>
-      <w:r>
-        <w:t>Change Complexity Measures</w:t>
-      </w:r>
-    </w:p>
-    <w:p>
-      <w:pPr>
-        <w:rPr>
-          <w:color w:val="000000"/>
-        </w:rPr>
-      </w:pPr>
+      <w:r>
+        <w:t>Results and Discussion</w:t>
+      </w:r>
+    </w:p>
+    <w:p>
+      <w:r>
+        <w:t>Start each result section with the header of the question to remind people why you have the result. Describe the result. Then discuss the impact the result has.</w:t>
+      </w:r>
     </w:p>
     <w:p>
       <w:pPr>
         <w:pStyle w:val="Heading1"/>
       </w:pPr>
       <w:r>
-        <w:t>Methodology and Data</w:t>
-      </w:r>
-    </w:p>
-    <w:p>
-      <w:pPr>
-        <w:rPr>
-          <w:lang w:val="x-none"/>
-        </w:rPr>
-      </w:pPr>
-      <w:r>
-        <w:rPr>
-          <w:lang w:val="x-none"/>
-        </w:rPr>
-        <w:t>Describe your methodology. Creswell is a good place to look for ways to discuss your methodology.</w:t>
-      </w:r>
-    </w:p>
-    <w:p/>
-    <w:p>
-      <w:r>
-        <w:t>Describe where your data came from, how it was collected, any limitations the data has, etc</w:t>
+        <w:t>Threats to Validity</w:t>
+      </w:r>
+    </w:p>
+    <w:p>
+      <w:r>
+        <w:t>Here you talk about any problems you’ve had while doing the study.</w:t>
       </w:r>
     </w:p>
     <w:p>
@@ -924,39 +1336,26 @@
         <w:pStyle w:val="Heading1"/>
       </w:pPr>
       <w:r>
-        <w:t>Results and Discussion</w:t>
-      </w:r>
-    </w:p>
-    <w:p>
-      <w:r>
-        <w:t>Start each result section with the header of the question to remind people why you have the result. Describe the result. Then discuss the impact the result has.</w:t>
-      </w:r>
-    </w:p>
-    <w:p>
-      <w:pPr>
-        <w:pStyle w:val="Heading1"/>
-      </w:pPr>
-      <w:r>
-        <w:t>Threats to Validity</w:t>
-      </w:r>
-    </w:p>
-    <w:p>
-      <w:r>
-        <w:t>Here you talk about any problems you’ve had while doing the study.</w:t>
-      </w:r>
-    </w:p>
-    <w:p>
-      <w:pPr>
-        <w:pStyle w:val="Heading1"/>
-      </w:pPr>
-      <w:r>
         <w:t>Conclusion</w:t>
       </w:r>
     </w:p>
     <w:p>
       <w:r>
-        <w:t>Tell ‘em what you told ‘em</w:t>
-      </w:r>
+        <w:t>Tell ‘</w:t>
+      </w:r>
+      <w:proofErr w:type="spellStart"/>
+      <w:r>
+        <w:t>em</w:t>
+      </w:r>
+      <w:proofErr w:type="spellEnd"/>
+      <w:r>
+        <w:t xml:space="preserve"> what you told ‘</w:t>
+      </w:r>
+      <w:proofErr w:type="spellStart"/>
+      <w:r>
+        <w:t>em</w:t>
+      </w:r>
+      <w:proofErr w:type="spellEnd"/>
     </w:p>
     <w:sectPr>
       <w:pgSz w:w="12240" w:h="15840"/>
@@ -1506,7 +1905,6 @@
   <w:style w:type="character" w:default="1" w:styleId="DefaultParagraphFont">
     <w:name w:val="Default Paragraph Font"/>
     <w:uiPriority w:val="1"/>
-    <w:semiHidden/>
     <w:unhideWhenUsed/>
   </w:style>
   <w:style w:type="table" w:default="1" w:styleId="TableNormal">
@@ -1936,7 +2334,6 @@
   <w:style w:type="character" w:default="1" w:styleId="DefaultParagraphFont">
     <w:name w:val="Default Paragraph Font"/>
     <w:uiPriority w:val="1"/>
-    <w:semiHidden/>
     <w:unhideWhenUsed/>
   </w:style>
   <w:style w:type="table" w:default="1" w:styleId="TableNormal">

</xml_diff>

<commit_message>
Research Q Results discussion
</commit_message>
<xml_diff>
--- a/paper/complexity_outline.docx
+++ b/paper/complexity_outline.docx
@@ -204,13 +204,8 @@
         <w:t xml:space="preserve">files or system that contain a change </w:t>
       </w:r>
       <w:r>
-        <w:t>(</w:t>
-      </w:r>
-      <w:proofErr w:type="spellStart"/>
-      <w:r>
-        <w:t>e.g</w:t>
-      </w:r>
-      <w:proofErr w:type="spellEnd"/>
+        <w:t>(e.g</w:t>
+      </w:r>
       <w:r>
         <w:t xml:space="preserve"> a change to many simple files</w:t>
       </w:r>
@@ -224,15 +219,7 @@
         <w:t xml:space="preserve"> </w:t>
       </w:r>
       <w:r>
-        <w:t xml:space="preserve">related to, ``how hard is it to understand and review a change" </w:t>
-      </w:r>
-      <w:proofErr w:type="spellStart"/>
-      <w:r>
-        <w:t>vs</w:t>
-      </w:r>
-      <w:proofErr w:type="spellEnd"/>
-      <w:r>
-        <w:t xml:space="preserve"> system</w:t>
+        <w:t>related to, ``how hard is it to understand and review a change" vs system</w:t>
       </w:r>
       <w:r>
         <w:t xml:space="preserve"> </w:t>
@@ -314,13 +301,8 @@
       <w:r>
         <w:t xml:space="preserve">1- </w:t>
       </w:r>
-      <w:proofErr w:type="gramStart"/>
-      <w:r>
-        <w:t>Does</w:t>
-      </w:r>
-      <w:proofErr w:type="gramEnd"/>
-      <w:r>
-        <w:t xml:space="preserve"> the difference of traditional complexity measures before and after a change correlate with change complexity measures?</w:t>
+      <w:r>
+        <w:t>Does the difference of traditional complexity measures before and after a change correlate with change complexity measures?</w:t>
       </w:r>
     </w:p>
     <w:p/>
@@ -331,13 +313,8 @@
         </w:rPr>
         <w:t xml:space="preserve">2- </w:t>
       </w:r>
-      <w:proofErr w:type="gramStart"/>
-      <w:r>
-        <w:t>Does</w:t>
-      </w:r>
-      <w:proofErr w:type="gramEnd"/>
-      <w:r>
-        <w:t xml:space="preserve"> the weighted sum of change complexity measures up to a version correlated with the traditional complexity measures at that version? </w:t>
+      <w:r>
+        <w:t xml:space="preserve">Does the weighted sum of change complexity measures up to a version correlated with the traditional complexity measures at that version? </w:t>
       </w:r>
     </w:p>
     <w:p/>
@@ -417,16 +394,8 @@
         <w:rPr>
           <w:color w:val="000000"/>
         </w:rPr>
-        <w:t xml:space="preserve">- </w:t>
-      </w:r>
-      <w:proofErr w:type="gramStart"/>
-      <w:r>
-        <w:rPr>
-          <w:color w:val="000000"/>
-        </w:rPr>
-        <w:t>Israel :</w:t>
-      </w:r>
-      <w:proofErr w:type="gramEnd"/>
+        <w:t>- Israel :</w:t>
+      </w:r>
     </w:p>
     <w:p>
       <w:pPr>
@@ -516,21 +485,7 @@
         <w:rPr>
           <w:rFonts w:eastAsia="Times New Roman" w:cs="Times New Roman"/>
         </w:rPr>
-        <w:t xml:space="preserve"> [</w:t>
-      </w:r>
-      <w:proofErr w:type="spellStart"/>
-      <w:r>
-        <w:rPr>
-          <w:rFonts w:eastAsia="Times New Roman" w:cs="Times New Roman"/>
-        </w:rPr>
-        <w:t>Isreal</w:t>
-      </w:r>
-      <w:proofErr w:type="spellEnd"/>
-      <w:r>
-        <w:rPr>
-          <w:rFonts w:eastAsia="Times New Roman" w:cs="Times New Roman"/>
-        </w:rPr>
-        <w:t>].</w:t>
+        <w:t xml:space="preserve"> [Isreal].</w:t>
       </w:r>
       <w:r>
         <w:rPr>
@@ -770,12 +725,8 @@
       </w:r>
       <w:r>
         <w:tab/>
-      </w:r>
-      <w:proofErr w:type="gramStart"/>
-      <w:r>
         <w:t>v</w:t>
       </w:r>
-      <w:proofErr w:type="gramEnd"/>
       <w:r>
         <w:t xml:space="preserve"> </w:t>
       </w:r>
@@ -800,13 +751,8 @@
           <w:numId w:val="3"/>
         </w:numPr>
       </w:pPr>
-      <w:proofErr w:type="spellStart"/>
-      <w:r>
-        <w:t>Totcy</w:t>
-      </w:r>
-      <w:proofErr w:type="spellEnd"/>
-      <w:r>
-        <w:t>: Total McCabe’s cyclomatic complexity (sum of all functions).</w:t>
+      <w:r>
+        <w:t>Totcy: Total McCabe’s cyclomatic complexity (sum of all functions).</w:t>
       </w:r>
     </w:p>
     <w:p>
@@ -817,13 +763,8 @@
           <w:numId w:val="3"/>
         </w:numPr>
       </w:pPr>
-      <w:proofErr w:type="spellStart"/>
-      <w:r>
-        <w:t>Maxcy</w:t>
-      </w:r>
-      <w:proofErr w:type="spellEnd"/>
-      <w:r>
-        <w:t>: Maximum McCabe’s cyclomatic complexity between all functions.</w:t>
+      <w:r>
+        <w:t>Maxcy: Maximum McCabe’s cyclomatic complexity between all functions.</w:t>
       </w:r>
     </w:p>
     <w:p>
@@ -834,13 +775,8 @@
           <w:numId w:val="3"/>
         </w:numPr>
       </w:pPr>
-      <w:proofErr w:type="spellStart"/>
-      <w:r>
-        <w:t>Mincy</w:t>
-      </w:r>
-      <w:proofErr w:type="spellEnd"/>
-      <w:r>
-        <w:t>: Minimum McCabe’s cyclomatic complexity between all functions.</w:t>
+      <w:r>
+        <w:t>Mincy: Minimum McCabe’s cyclomatic complexity between all functions.</w:t>
       </w:r>
     </w:p>
     <w:p>
@@ -851,13 +787,8 @@
           <w:numId w:val="3"/>
         </w:numPr>
       </w:pPr>
-      <w:proofErr w:type="spellStart"/>
-      <w:r>
-        <w:t>Medcy</w:t>
-      </w:r>
-      <w:proofErr w:type="spellEnd"/>
-      <w:r>
-        <w:t>: Median McCabe’s cyclomatic complexity.</w:t>
+      <w:r>
+        <w:t>Medcy: Median McCabe’s cyclomatic complexity.</w:t>
       </w:r>
     </w:p>
     <w:p>
@@ -895,13 +826,8 @@
           <w:b/>
         </w:rPr>
       </w:pPr>
-      <w:proofErr w:type="spellStart"/>
-      <w:r>
-        <w:t>H.len</w:t>
-      </w:r>
-      <w:proofErr w:type="spellEnd"/>
-      <w:r>
-        <w:t>: Halstead’s length.</w:t>
+      <w:r>
+        <w:t>H.len: Halstead’s length.</w:t>
       </w:r>
     </w:p>
     <w:p>
@@ -915,13 +841,8 @@
           <w:b/>
         </w:rPr>
       </w:pPr>
-      <w:proofErr w:type="spellStart"/>
-      <w:r>
-        <w:t>H.Vol</w:t>
-      </w:r>
-      <w:proofErr w:type="spellEnd"/>
-      <w:r>
-        <w:t>: Halstead’s volume.</w:t>
+      <w:r>
+        <w:t>H.Vol: Halstead’s volume.</w:t>
       </w:r>
     </w:p>
     <w:p>
@@ -935,13 +856,8 @@
           <w:b/>
         </w:rPr>
       </w:pPr>
-      <w:proofErr w:type="spellStart"/>
-      <w:r>
-        <w:t>H.Level</w:t>
-      </w:r>
-      <w:proofErr w:type="spellEnd"/>
-      <w:r>
-        <w:t>: Halstead’s level.</w:t>
+      <w:r>
+        <w:t>H.Level: Halstead’s level.</w:t>
       </w:r>
     </w:p>
     <w:p>
@@ -955,13 +871,8 @@
           <w:b/>
         </w:rPr>
       </w:pPr>
-      <w:proofErr w:type="spellStart"/>
-      <w:r>
-        <w:t>H.Men.D</w:t>
-      </w:r>
-      <w:proofErr w:type="spellEnd"/>
-      <w:r>
-        <w:t>: Halstead’s number of mental discriminations.</w:t>
+      <w:r>
+        <w:t>H.Men.D: Halstead’s number of mental discriminations.</w:t>
       </w:r>
     </w:p>
     <w:p>
@@ -1089,23 +1000,7 @@
           <w:strike/>
           <w:color w:val="000000"/>
         </w:rPr>
-        <w:t>mirrors the system architecture [</w:t>
-      </w:r>
-      <w:proofErr w:type="spellStart"/>
-      <w:r>
-        <w:rPr>
-          <w:strike/>
-          <w:color w:val="000000"/>
-        </w:rPr>
-        <w:t>RigbySubTOSEM</w:t>
-      </w:r>
-      <w:proofErr w:type="spellEnd"/>
-      <w:r>
-        <w:rPr>
-          <w:strike/>
-          <w:color w:val="000000"/>
-        </w:rPr>
-        <w:t>].</w:t>
+        <w:t>mirrors the system architecture [RigbySubTOSEM].</w:t>
       </w:r>
       <w:r>
         <w:rPr>
@@ -1188,135 +1083,471 @@
         <w:rPr>
           <w:highlight w:val="lightGray"/>
         </w:rPr>
-        <w:t xml:space="preserve">Describe where your data came from, how it was collected, any limitations the data has, </w:t>
-      </w:r>
-      <w:proofErr w:type="spellStart"/>
+        <w:t>Describe where your data came from, how it was collected, any limitations the data has, etc</w:t>
+      </w:r>
+    </w:p>
+    <w:p>
+      <w:r>
+        <w:t xml:space="preserve">A </w:t>
+      </w:r>
+      <w:r>
+        <w:t>quantitative</w:t>
+      </w:r>
+      <w:r>
+        <w:t xml:space="preserve"> research methodology </w:t>
+      </w:r>
+      <w:r>
+        <w:t>was</w:t>
+      </w:r>
+      <w:r>
+        <w:t xml:space="preserve"> used for this empirical study where the objective was to </w:t>
+      </w:r>
+      <w:r>
+        <w:t>develop models pertaining to our research questions.</w:t>
+      </w:r>
+      <w:r>
+        <w:t xml:space="preserve"> The choice of this method</w:t>
+      </w:r>
+      <w:r>
+        <w:t xml:space="preserve"> is key as it provides a connection between the empirical observation and mathematical expressions of the quantitative relationships.</w:t>
+      </w:r>
+      <w:r>
+        <w:t xml:space="preserve"> </w:t>
+      </w:r>
+    </w:p>
+    <w:p>
+      <w:r>
+        <w:t>The data used for this study was provided by Dr. Peter Rigby</w:t>
+      </w:r>
+      <w:r>
+        <w:t xml:space="preserve">, namely </w:t>
+      </w:r>
+      <w:r>
+        <w:t>from the Apache HTTP Server Project</w:t>
+      </w:r>
+      <w:r>
+        <w:t xml:space="preserve"> written in C</w:t>
+      </w:r>
+      <w:r>
+        <w:t>.</w:t>
+      </w:r>
+      <w:r>
+        <w:t xml:space="preserve"> </w:t>
+      </w:r>
+      <w:r>
+        <w:t xml:space="preserve">All measures were calculated </w:t>
+      </w:r>
+      <w:r>
+        <w:t xml:space="preserve">at </w:t>
+      </w:r>
+      <w:r>
+        <w:t>a p</w:t>
+      </w:r>
+      <w:r>
+        <w:t>articular vers</w:t>
+      </w:r>
+      <w:r>
+        <w:t>ion (commit) and t</w:t>
+      </w:r>
+      <w:r>
+        <w:t>he</w:t>
+      </w:r>
+      <w:r>
+        <w:t xml:space="preserve"> data was </w:t>
+      </w:r>
+      <w:r>
+        <w:t>retrieved from June 18, 1999 – March 3, 2011</w:t>
+      </w:r>
+      <w:r>
+        <w:t xml:space="preserve">; that </w:t>
+      </w:r>
+      <w:r>
+        <w:t>is during a 12 year time period</w:t>
+      </w:r>
+      <w:r>
+        <w:t>.</w:t>
+      </w:r>
+      <w:r>
+        <w:t xml:space="preserve"> </w:t>
+      </w:r>
+      <w:r>
+        <w:t xml:space="preserve">SQL scripts were written to extract data </w:t>
+      </w:r>
+      <w:r>
+        <w:t>of system and change complexity measure that answer each of the</w:t>
+      </w:r>
+      <w:r>
+        <w:t xml:space="preserve"> research questions using PostgreSQL 9.3</w:t>
+      </w:r>
+      <w:r>
+        <w:t>. The resulting data was then imported in</w:t>
+      </w:r>
+      <w:r>
+        <w:t xml:space="preserve">to RStudio for further analysis. Spearman’s rank correlation coefficient matrix was then </w:t>
+      </w:r>
+      <w:r>
+        <w:rPr>
+          <w:highlight w:val="yellow"/>
+        </w:rPr>
+        <w:t>deduced</w:t>
+      </w:r>
+      <w:r>
+        <w:t xml:space="preserve"> for each measure. </w:t>
+      </w:r>
+    </w:p>
+    <w:p>
+      <w:pPr>
+        <w:pStyle w:val="Heading1"/>
+      </w:pPr>
+      <w:r>
+        <w:t>Results and Discussion</w:t>
+      </w:r>
+    </w:p>
+    <w:p>
       <w:r>
         <w:rPr>
           <w:highlight w:val="lightGray"/>
         </w:rPr>
-        <w:t>etc</w:t>
-      </w:r>
-      <w:proofErr w:type="spellEnd"/>
-    </w:p>
-    <w:p>
-      <w:r>
-        <w:t xml:space="preserve">A </w:t>
-      </w:r>
-      <w:r>
-        <w:t>quantitative</w:t>
-      </w:r>
-      <w:r>
-        <w:t xml:space="preserve"> research methodology </w:t>
-      </w:r>
-      <w:r>
-        <w:t>was</w:t>
-      </w:r>
-      <w:r>
-        <w:t xml:space="preserve"> used for this empirical study where the objective was to </w:t>
-      </w:r>
-      <w:r>
-        <w:t>develop models pertaining to our research questions.</w:t>
-      </w:r>
-      <w:r>
-        <w:t xml:space="preserve"> The choice of this method</w:t>
-      </w:r>
-      <w:r>
-        <w:t xml:space="preserve"> is key as it provides a connection between the empirical observation and mathematical expressions of the quantitative relationships.</w:t>
+        <w:t>Start each result section with the header of the question to remind people why you have the result. Describe the result. Then discuss the impact the result has.</w:t>
+      </w:r>
+    </w:p>
+    <w:p/>
+    <w:p>
+      <w:r>
+        <w:t>It has been previously shown that Halstead’s length, volume, level and mental discriminations all correlate highly with each other [Israel], so it is safe to select hlen only of these metrics. Maxcy and sloc have also shown to correlate highly with each other so Maxcy has been chosen. Total cyclomatic complexity has been also added as it provides the complexity measure for the sum of all functions. Finally, loc has been included as it’s a measure of all text lines in the code. For measures pertaining to change complexity, we have chosen the simplest ones that adequately capture change complexity. This in turn is in the best interest of parsimony.</w:t>
+      </w:r>
+    </w:p>
+    <w:p/>
+    <w:p>
+      <w:pPr>
+        <w:rPr>
+          <w:rFonts w:hint="cs"/>
+          <w:i/>
+        </w:rPr>
+      </w:pPr>
+      <w:r>
+        <w:rPr>
+          <w:i/>
+        </w:rPr>
+        <w:t>Q1) Does the difference of traditional complexity measures before and after a change correlate with change complexity measures?</w:t>
+      </w:r>
+    </w:p>
+    <w:p>
+      <w:r>
+        <w:t>We measure the difference between traditional complexity measures before and after a change and relate that with the change complexity measure at that particular change.</w:t>
       </w:r>
       <w:r>
         <w:t xml:space="preserve"> </w:t>
       </w:r>
-    </w:p>
-    <w:p>
-      <w:r>
-        <w:t>The data used for this study was provided by Dr. Peter Rigby</w:t>
-      </w:r>
-      <w:r>
-        <w:t xml:space="preserve">, namely </w:t>
-      </w:r>
-      <w:r>
-        <w:t>from the Apache HTTP Server Project</w:t>
-      </w:r>
-      <w:r>
-        <w:t xml:space="preserve"> written in C</w:t>
+      <w:r>
+        <w:t>By examining the result, we can see that measures that are related to change complexity correlate</w:t>
+      </w:r>
+      <w:r>
+        <w:t xml:space="preserve"> very</w:t>
+      </w:r>
+      <w:r>
+        <w:t xml:space="preserve"> poorly with those of system complexity (&lt;</w:t>
+      </w:r>
+      <w:r>
+        <w:t>0.3)</w:t>
       </w:r>
       <w:r>
         <w:t>.</w:t>
       </w:r>
+    </w:p>
+    <w:p/>
+    <w:p>
+      <w:r>
+        <w:rPr>
+          <w:noProof/>
+        </w:rPr>
+        <w:drawing>
+          <wp:inline distT="0" distB="0" distL="0" distR="0" wp14:anchorId="49505488" wp14:editId="1545647F">
+            <wp:extent cx="5486400" cy="1409700"/>
+            <wp:effectExtent l="0" t="0" r="0" b="12700"/>
+            <wp:docPr id="1" name="Picture 1" descr="Macintosh HD:Users:buthainahaldosary:Desktop:Cor_RQ1_result.png"/>
+            <wp:cNvGraphicFramePr>
+              <a:graphicFrameLocks xmlns:a="http://schemas.openxmlformats.org/drawingml/2006/main" noChangeAspect="1"/>
+            </wp:cNvGraphicFramePr>
+            <a:graphic xmlns:a="http://schemas.openxmlformats.org/drawingml/2006/main">
+              <a:graphicData uri="http://schemas.openxmlformats.org/drawingml/2006/picture">
+                <pic:pic xmlns:pic="http://schemas.openxmlformats.org/drawingml/2006/picture">
+                  <pic:nvPicPr>
+                    <pic:cNvPr id="0" name="Picture 1" descr="Macintosh HD:Users:buthainahaldosary:Desktop:Cor_RQ1_result.png"/>
+                    <pic:cNvPicPr>
+                      <a:picLocks noChangeAspect="1" noChangeArrowheads="1"/>
+                    </pic:cNvPicPr>
+                  </pic:nvPicPr>
+                  <pic:blipFill>
+                    <a:blip r:embed="rId7">
+                      <a:extLst>
+                        <a:ext uri="{28A0092B-C50C-407E-A947-70E740481C1C}">
+                          <a14:useLocalDpi xmlns:a14="http://schemas.microsoft.com/office/drawing/2010/main" val="0"/>
+                        </a:ext>
+                      </a:extLst>
+                    </a:blip>
+                    <a:srcRect/>
+                    <a:stretch>
+                      <a:fillRect/>
+                    </a:stretch>
+                  </pic:blipFill>
+                  <pic:spPr bwMode="auto">
+                    <a:xfrm>
+                      <a:off x="0" y="0"/>
+                      <a:ext cx="5486400" cy="1409700"/>
+                    </a:xfrm>
+                    <a:prstGeom prst="rect">
+                      <a:avLst/>
+                    </a:prstGeom>
+                    <a:noFill/>
+                    <a:ln>
+                      <a:noFill/>
+                    </a:ln>
+                  </pic:spPr>
+                </pic:pic>
+              </a:graphicData>
+            </a:graphic>
+          </wp:inline>
+        </w:drawing>
+      </w:r>
+    </w:p>
+    <w:p>
+      <w:pPr>
+        <w:rPr>
+          <w:i/>
+        </w:rPr>
+      </w:pPr>
+    </w:p>
+    <w:p>
+      <w:pPr>
+        <w:rPr>
+          <w:i/>
+        </w:rPr>
+      </w:pPr>
+    </w:p>
+    <w:p>
+      <w:pPr>
+        <w:rPr>
+          <w:i/>
+        </w:rPr>
+      </w:pPr>
+    </w:p>
+    <w:p>
+      <w:pPr>
+        <w:rPr>
+          <w:i/>
+        </w:rPr>
+      </w:pPr>
+    </w:p>
+    <w:p>
+      <w:pPr>
+        <w:rPr>
+          <w:i/>
+        </w:rPr>
+      </w:pPr>
+      <w:r>
+        <w:rPr>
+          <w:i/>
+        </w:rPr>
+        <w:t xml:space="preserve">2- Does the weighted sum of change complexity measures up to a version correlated with the traditional complexity measures at that version? </w:t>
+      </w:r>
+    </w:p>
+    <w:p>
+      <w:pPr>
+        <w:rPr>
+          <w:i/>
+        </w:rPr>
+      </w:pPr>
+    </w:p>
+    <w:p>
+      <w:r>
+        <w:t xml:space="preserve">We measured the last 1000 commits’ weighted sum of change complexity measures up to a single version and compared it with the traditional complexity measures of that version. </w:t>
+      </w:r>
+      <w:r>
+        <w:t>By looking at the results in the following table, we can see that change complexity measures correlated negatively with traditional complexity measures.</w:t>
+      </w:r>
+    </w:p>
+    <w:p/>
+    <w:p>
+      <w:r>
+        <w:rPr>
+          <w:noProof/>
+        </w:rPr>
+        <w:drawing>
+          <wp:inline distT="0" distB="0" distL="0" distR="0" wp14:anchorId="4718C5B0" wp14:editId="791CE6F2">
+            <wp:extent cx="5486400" cy="1358900"/>
+            <wp:effectExtent l="0" t="0" r="0" b="12700"/>
+            <wp:docPr id="2" name="Picture 2" descr="Macintosh HD:Users:buthainahaldosary:Desktop:Cor_RQ2_Result.png"/>
+            <wp:cNvGraphicFramePr>
+              <a:graphicFrameLocks xmlns:a="http://schemas.openxmlformats.org/drawingml/2006/main" noChangeAspect="1"/>
+            </wp:cNvGraphicFramePr>
+            <a:graphic xmlns:a="http://schemas.openxmlformats.org/drawingml/2006/main">
+              <a:graphicData uri="http://schemas.openxmlformats.org/drawingml/2006/picture">
+                <pic:pic xmlns:pic="http://schemas.openxmlformats.org/drawingml/2006/picture">
+                  <pic:nvPicPr>
+                    <pic:cNvPr id="0" name="Picture 2" descr="Macintosh HD:Users:buthainahaldosary:Desktop:Cor_RQ2_Result.png"/>
+                    <pic:cNvPicPr>
+                      <a:picLocks noChangeAspect="1" noChangeArrowheads="1"/>
+                    </pic:cNvPicPr>
+                  </pic:nvPicPr>
+                  <pic:blipFill>
+                    <a:blip r:embed="rId8">
+                      <a:extLst>
+                        <a:ext uri="{28A0092B-C50C-407E-A947-70E740481C1C}">
+                          <a14:useLocalDpi xmlns:a14="http://schemas.microsoft.com/office/drawing/2010/main" val="0"/>
+                        </a:ext>
+                      </a:extLst>
+                    </a:blip>
+                    <a:srcRect/>
+                    <a:stretch>
+                      <a:fillRect/>
+                    </a:stretch>
+                  </pic:blipFill>
+                  <pic:spPr bwMode="auto">
+                    <a:xfrm>
+                      <a:off x="0" y="0"/>
+                      <a:ext cx="5486400" cy="1358900"/>
+                    </a:xfrm>
+                    <a:prstGeom prst="rect">
+                      <a:avLst/>
+                    </a:prstGeom>
+                    <a:noFill/>
+                    <a:ln>
+                      <a:noFill/>
+                    </a:ln>
+                  </pic:spPr>
+                </pic:pic>
+              </a:graphicData>
+            </a:graphic>
+          </wp:inline>
+        </w:drawing>
+      </w:r>
+    </w:p>
+    <w:p>
+      <w:pPr>
+        <w:rPr>
+          <w:i/>
+        </w:rPr>
+      </w:pPr>
+      <w:r>
+        <w:rPr>
+          <w:i/>
+        </w:rPr>
+        <w:t>3- Do the traditional measures calculated on only the file</w:t>
+      </w:r>
+      <w:r>
+        <w:rPr>
+          <w:i/>
+        </w:rPr>
+        <w:t xml:space="preserve">s that had changed at a certain </w:t>
+      </w:r>
+      <w:r>
+        <w:rPr>
+          <w:i/>
+        </w:rPr>
+        <w:t>commit correlate with the change complexity measures at the last 1000 changes?</w:t>
+      </w:r>
+    </w:p>
+    <w:p>
+      <w:pPr>
+        <w:rPr>
+          <w:i/>
+        </w:rPr>
+      </w:pPr>
+    </w:p>
+    <w:p>
+      <w:r>
+        <w:t xml:space="preserve">To answer the third research question, first we identified the </w:t>
+      </w:r>
+      <w:r>
+        <w:t>files that have undergone changes in a version and extracted the traditional meas</w:t>
+      </w:r>
+      <w:r>
+        <w:t>ures for them. Then, we measured</w:t>
+      </w:r>
+      <w:r>
+        <w:t xml:space="preserve"> the change complexity measures for the last 1000 changes and compared these two measures. </w:t>
+      </w:r>
       <w:r>
         <w:t xml:space="preserve"> </w:t>
       </w:r>
       <w:r>
-        <w:t xml:space="preserve">All measures were calculated </w:t>
-      </w:r>
-      <w:r>
-        <w:t xml:space="preserve">at </w:t>
-      </w:r>
-      <w:r>
-        <w:t>a p</w:t>
-      </w:r>
-      <w:r>
-        <w:t>articular vers</w:t>
-      </w:r>
-      <w:r>
-        <w:t>ion (commit) and t</w:t>
-      </w:r>
-      <w:r>
-        <w:t>he</w:t>
-      </w:r>
-      <w:r>
-        <w:t xml:space="preserve"> data was </w:t>
-      </w:r>
-      <w:r>
-        <w:t>retrieved from June 18, 1999 – March 3, 2011</w:t>
-      </w:r>
-      <w:r>
-        <w:t>.</w:t>
-      </w:r>
-      <w:r>
-        <w:t xml:space="preserve"> </w:t>
-      </w:r>
-      <w:r>
-        <w:t xml:space="preserve">SQL scripts were written to extract data for each of the research questions using </w:t>
-      </w:r>
-      <w:proofErr w:type="spellStart"/>
-      <w:r>
-        <w:t>PostgreSQL</w:t>
-      </w:r>
-      <w:proofErr w:type="spellEnd"/>
-      <w:r>
-        <w:t xml:space="preserve"> 9.3</w:t>
-      </w:r>
-      <w:r>
-        <w:t>. The resulting data was then imported in</w:t>
-      </w:r>
-      <w:r>
-        <w:t xml:space="preserve">to </w:t>
-      </w:r>
-      <w:proofErr w:type="spellStart"/>
-      <w:r>
-        <w:t>RStudio</w:t>
-      </w:r>
-      <w:proofErr w:type="spellEnd"/>
-      <w:r>
-        <w:t xml:space="preserve"> for further analysis. Spearman’s rank correlation coefficient matrix was then deduced for each measure. </w:t>
-      </w:r>
-    </w:p>
-    <w:p>
-      <w:pPr>
-        <w:pStyle w:val="Heading1"/>
-      </w:pPr>
+        <w:t>Table 3 (???) shows the correlation matrix which shows that there is a very poor correlation between the change complexity measures and traditional complexity measures (&lt;0.3).</w:t>
+      </w:r>
+    </w:p>
+    <w:p>
+      <w:pPr>
+        <w:rPr>
+          <w:rFonts w:hint="cs"/>
+          <w:i/>
+        </w:rPr>
+      </w:pPr>
+      <w:r>
+        <w:rPr>
+          <w:noProof/>
+        </w:rPr>
+        <w:drawing>
+          <wp:inline distT="0" distB="0" distL="0" distR="0" wp14:anchorId="6EA96A5B" wp14:editId="746211C7">
+            <wp:extent cx="5478145" cy="1473200"/>
+            <wp:effectExtent l="0" t="0" r="8255" b="0"/>
+            <wp:docPr id="6" name="Picture 6" descr="Macintosh HD:Users:buthainahaldosary:Desktop:RQ3A_Result_Cor.png"/>
+            <wp:cNvGraphicFramePr>
+              <a:graphicFrameLocks xmlns:a="http://schemas.openxmlformats.org/drawingml/2006/main" noChangeAspect="1"/>
+            </wp:cNvGraphicFramePr>
+            <a:graphic xmlns:a="http://schemas.openxmlformats.org/drawingml/2006/main">
+              <a:graphicData uri="http://schemas.openxmlformats.org/drawingml/2006/picture">
+                <pic:pic xmlns:pic="http://schemas.openxmlformats.org/drawingml/2006/picture">
+                  <pic:nvPicPr>
+                    <pic:cNvPr id="0" name="Picture 2" descr="Macintosh HD:Users:buthainahaldosary:Desktop:RQ3A_Result_Cor.png"/>
+                    <pic:cNvPicPr>
+                      <a:picLocks noChangeAspect="1" noChangeArrowheads="1"/>
+                    </pic:cNvPicPr>
+                  </pic:nvPicPr>
+                  <pic:blipFill>
+                    <a:blip r:embed="rId9">
+                      <a:extLst>
+                        <a:ext uri="{28A0092B-C50C-407E-A947-70E740481C1C}">
+                          <a14:useLocalDpi xmlns:a14="http://schemas.microsoft.com/office/drawing/2010/main" val="0"/>
+                        </a:ext>
+                      </a:extLst>
+                    </a:blip>
+                    <a:srcRect/>
+                    <a:stretch>
+                      <a:fillRect/>
+                    </a:stretch>
+                  </pic:blipFill>
+                  <pic:spPr bwMode="auto">
+                    <a:xfrm>
+                      <a:off x="0" y="0"/>
+                      <a:ext cx="5478145" cy="1473200"/>
+                    </a:xfrm>
+                    <a:prstGeom prst="rect">
+                      <a:avLst/>
+                    </a:prstGeom>
+                    <a:noFill/>
+                    <a:ln>
+                      <a:noFill/>
+                    </a:ln>
+                  </pic:spPr>
+                </pic:pic>
+              </a:graphicData>
+            </a:graphic>
+          </wp:inline>
+        </w:drawing>
+      </w:r>
+    </w:p>
+    <w:p/>
+    <w:p>
+      <w:r>
+        <w:t>From the results of the previous research questions, we have identified that traditional and change complexity measures correlate very poorly.</w:t>
+      </w:r>
+    </w:p>
+    <w:p>
+      <w:r>
+        <w:t>- Measure different things [Hindle: change metrics: not done on source code]</w:t>
+      </w:r>
       <w:bookmarkStart w:id="0" w:name="_GoBack"/>
       <w:bookmarkEnd w:id="0"/>
-      <w:r>
-        <w:t>Results and Discussion</w:t>
-      </w:r>
-    </w:p>
-    <w:p>
-      <w:r>
-        <w:t>Start each result section with the header of the question to remind people why you have the result. Describe the result. Then discuss the impact the result has.</w:t>
-      </w:r>
     </w:p>
     <w:p>
       <w:pPr>
@@ -1327,12 +1558,36 @@
       </w:r>
     </w:p>
     <w:p>
+      <w:pPr>
+        <w:rPr>
+          <w:rFonts w:hint="cs"/>
+        </w:rPr>
+      </w:pPr>
       <w:r>
         <w:t>Here you talk about any problems you’ve had while doing the study.</w:t>
       </w:r>
     </w:p>
     <w:p>
       <w:pPr>
+        <w:rPr>
+          <w:rFonts w:ascii="Times New Roman" w:hAnsi="Times New Roman" w:cs="Times New Roman"/>
+        </w:rPr>
+      </w:pPr>
+      <w:r>
+        <w:rPr>
+          <w:rFonts w:hint="cs"/>
+        </w:rPr>
+        <w:t xml:space="preserve">- </w:t>
+      </w:r>
+      <w:r>
+        <w:rPr>
+          <w:rFonts w:ascii="Times New Roman" w:hAnsi="Times New Roman" w:cs="Times New Roman" w:hint="cs"/>
+        </w:rPr>
+        <w:t>Header, non-header?</w:t>
+      </w:r>
+    </w:p>
+    <w:p>
+      <w:pPr>
         <w:pStyle w:val="Heading1"/>
       </w:pPr>
       <w:r>
@@ -1341,21 +1596,32 @@
     </w:p>
     <w:p>
       <w:r>
-        <w:t>Tell ‘</w:t>
-      </w:r>
-      <w:proofErr w:type="spellStart"/>
-      <w:r>
-        <w:t>em</w:t>
-      </w:r>
-      <w:proofErr w:type="spellEnd"/>
-      <w:r>
-        <w:t xml:space="preserve"> what you told ‘</w:t>
-      </w:r>
-      <w:proofErr w:type="spellStart"/>
-      <w:r>
-        <w:t>em</w:t>
-      </w:r>
-      <w:proofErr w:type="spellEnd"/>
+        <w:t>Tell ‘em what you told ‘em</w:t>
+      </w:r>
+    </w:p>
+    <w:p/>
+    <w:p/>
+    <w:p/>
+    <w:p>
+      <w:r>
+        <w:t xml:space="preserve">**We use </w:t>
+      </w:r>
+      <w:r>
+        <w:rPr>
+          <w:rFonts w:ascii="Times New Roman" w:hAnsi="Times New Roman" w:cs="Times New Roman"/>
+          <w:sz w:val="16"/>
+          <w:szCs w:val="16"/>
+        </w:rPr>
+        <w:t>non-parametric Spearman correlations</w:t>
+      </w:r>
+      <w:r>
+        <w:rPr>
+          <w:rFonts w:ascii="Times New Roman" w:hAnsi="Times New Roman" w:cs="Times New Roman"/>
+          <w:sz w:val="16"/>
+          <w:szCs w:val="16"/>
+        </w:rPr>
+        <w:t>.</w:t>
+      </w:r>
     </w:p>
     <w:sectPr>
       <w:pgSz w:w="12240" w:h="15840"/>
@@ -1905,6 +2171,7 @@
   <w:style w:type="character" w:default="1" w:styleId="DefaultParagraphFont">
     <w:name w:val="Default Paragraph Font"/>
     <w:uiPriority w:val="1"/>
+    <w:semiHidden/>
     <w:unhideWhenUsed/>
   </w:style>
   <w:style w:type="table" w:default="1" w:styleId="TableNormal">
@@ -2095,6 +2362,36 @@
       <w:b/>
       <w:bCs/>
       <w:color w:val="4F81BD" w:themeColor="accent1"/>
+    </w:rPr>
+  </w:style>
+  <w:style w:type="paragraph" w:styleId="BalloonText">
+    <w:name w:val="Balloon Text"/>
+    <w:basedOn w:val="Normal"/>
+    <w:link w:val="BalloonTextChar"/>
+    <w:uiPriority w:val="99"/>
+    <w:semiHidden/>
+    <w:unhideWhenUsed/>
+    <w:rsid w:val="00EA071A"/>
+    <w:pPr>
+      <w:spacing w:line="240" w:lineRule="auto"/>
+    </w:pPr>
+    <w:rPr>
+      <w:rFonts w:ascii="Lucida Grande" w:hAnsi="Lucida Grande" w:cs="Lucida Grande"/>
+      <w:sz w:val="18"/>
+      <w:szCs w:val="18"/>
+    </w:rPr>
+  </w:style>
+  <w:style w:type="character" w:customStyle="1" w:styleId="BalloonTextChar">
+    <w:name w:val="Balloon Text Char"/>
+    <w:basedOn w:val="DefaultParagraphFont"/>
+    <w:link w:val="BalloonText"/>
+    <w:uiPriority w:val="99"/>
+    <w:semiHidden/>
+    <w:rsid w:val="00EA071A"/>
+    <w:rPr>
+      <w:rFonts w:ascii="Lucida Grande" w:hAnsi="Lucida Grande" w:cs="Lucida Grande"/>
+      <w:sz w:val="18"/>
+      <w:szCs w:val="18"/>
     </w:rPr>
   </w:style>
 </w:styles>
@@ -2334,6 +2631,7 @@
   <w:style w:type="character" w:default="1" w:styleId="DefaultParagraphFont">
     <w:name w:val="Default Paragraph Font"/>
     <w:uiPriority w:val="1"/>
+    <w:semiHidden/>
     <w:unhideWhenUsed/>
   </w:style>
   <w:style w:type="table" w:default="1" w:styleId="TableNormal">
@@ -2524,6 +2822,36 @@
       <w:b/>
       <w:bCs/>
       <w:color w:val="4F81BD" w:themeColor="accent1"/>
+    </w:rPr>
+  </w:style>
+  <w:style w:type="paragraph" w:styleId="BalloonText">
+    <w:name w:val="Balloon Text"/>
+    <w:basedOn w:val="Normal"/>
+    <w:link w:val="BalloonTextChar"/>
+    <w:uiPriority w:val="99"/>
+    <w:semiHidden/>
+    <w:unhideWhenUsed/>
+    <w:rsid w:val="00EA071A"/>
+    <w:pPr>
+      <w:spacing w:line="240" w:lineRule="auto"/>
+    </w:pPr>
+    <w:rPr>
+      <w:rFonts w:ascii="Lucida Grande" w:hAnsi="Lucida Grande" w:cs="Lucida Grande"/>
+      <w:sz w:val="18"/>
+      <w:szCs w:val="18"/>
+    </w:rPr>
+  </w:style>
+  <w:style w:type="character" w:customStyle="1" w:styleId="BalloonTextChar">
+    <w:name w:val="Balloon Text Char"/>
+    <w:basedOn w:val="DefaultParagraphFont"/>
+    <w:link w:val="BalloonText"/>
+    <w:uiPriority w:val="99"/>
+    <w:semiHidden/>
+    <w:rsid w:val="00EA071A"/>
+    <w:rPr>
+      <w:rFonts w:ascii="Lucida Grande" w:hAnsi="Lucida Grande" w:cs="Lucida Grande"/>
+      <w:sz w:val="18"/>
+      <w:szCs w:val="18"/>
     </w:rPr>
   </w:style>
 </w:styles>

</xml_diff>

<commit_message>
Final latex paper to be submitted
</commit_message>
<xml_diff>
--- a/paper/complexity_outline.docx
+++ b/paper/complexity_outline.docx
@@ -138,13 +138,8 @@
       </w:r>
     </w:p>
     <w:p>
-      <w:pPr>
-        <w:rPr>
-          <w:lang w:val="x-none"/>
-        </w:rPr>
-      </w:pPr>
-    </w:p>
-    <w:p>
+      <w:bookmarkStart w:id="0" w:name="_GoBack"/>
+      <w:bookmarkEnd w:id="0"/>
       <w:r>
         <w:t>Traditional complexity measures are normalized on or require a whole file or system and were not designed to measure the complexity of code fragments.</w:t>
       </w:r>
@@ -1217,7 +1212,6 @@
       <w:proofErr w:type="spellEnd"/>
     </w:p>
     <w:p>
-      <w:bookmarkStart w:id="0" w:name="_GoBack"/>
       <w:r>
         <w:t xml:space="preserve">A </w:t>
       </w:r>
@@ -1254,7 +1248,13 @@
         <w:t xml:space="preserve">, namely </w:t>
       </w:r>
       <w:r>
-        <w:t>from the Apache HTTP Server Project</w:t>
+        <w:t xml:space="preserve">from the Apache HTTP Server </w:t>
+      </w:r>
+      <w:r>
+        <w:t xml:space="preserve">Open Source </w:t>
+      </w:r>
+      <w:r>
+        <w:t>Project</w:t>
       </w:r>
       <w:r>
         <w:t xml:space="preserve"> written in C</w:t>
@@ -1302,6 +1302,15 @@
         <w:t xml:space="preserve"> </w:t>
       </w:r>
       <w:r>
+        <w:rPr>
+          <w:highlight w:val="yellow"/>
+        </w:rPr>
+        <w:t>However, no further information is given if this data includes header files or not.</w:t>
+      </w:r>
+      <w:r>
+        <w:t xml:space="preserve"> </w:t>
+      </w:r>
+      <w:r>
         <w:t xml:space="preserve">SQL scripts were written to extract data </w:t>
       </w:r>
       <w:r>
@@ -1348,7 +1357,6 @@
         <w:t xml:space="preserve"> for each measure. </w:t>
       </w:r>
     </w:p>
-    <w:bookmarkEnd w:id="0"/>
     <w:p>
       <w:pPr>
         <w:pStyle w:val="Heading1"/>
@@ -1849,26 +1857,25 @@
         </w:rPr>
       </w:pPr>
       <w:r>
-        <w:t>Here you talk about any problems you’ve had while doing the study.</w:t>
-      </w:r>
-    </w:p>
-    <w:p>
-      <w:pPr>
-        <w:rPr>
-          <w:rFonts w:ascii="Times New Roman" w:hAnsi="Times New Roman" w:cs="Times New Roman"/>
-        </w:rPr>
-      </w:pPr>
-      <w:r>
-        <w:rPr>
-          <w:rFonts w:hint="cs"/>
-        </w:rPr>
-        <w:t xml:space="preserve">- </w:t>
-      </w:r>
-      <w:r>
-        <w:rPr>
-          <w:rFonts w:ascii="Times New Roman" w:hAnsi="Times New Roman" w:cs="Times New Roman" w:hint="cs"/>
-        </w:rPr>
-        <w:t>Header, non-header?</w:t>
+        <w:t>In our study we calculated the complexity measures on each particular commits (aka. each version), however the correlation between traditional complexity measures in [Israel]’s study was done at a file level.</w:t>
+      </w:r>
+      <w:r>
+        <w:t xml:space="preserve"> Israel also made account of the confounding effect of file size.</w:t>
+      </w:r>
+      <w:r>
+        <w:t xml:space="preserve"> The result was that even though file size influences the values of the correlations, it does not substantially change the conclusion extracted from those correlations in any case. </w:t>
+      </w:r>
+      <w:r>
+        <w:t xml:space="preserve">Therefor, in order to </w:t>
+      </w:r>
+      <w:r>
+        <w:t>rule out this effect, the total size of the system must be taken into consideration.</w:t>
+      </w:r>
+      <w:r>
+        <w:t xml:space="preserve"> Ano</w:t>
+      </w:r>
+      <w:r>
+        <w:t>ther threat to validity is the source of inconsistencies in measuring traditional complexity metrics between header files and non-header files.</w:t>
       </w:r>
     </w:p>
     <w:p>
@@ -1881,24 +1888,70 @@
     </w:p>
     <w:p>
       <w:r>
-        <w:t>Tell ‘</w:t>
-      </w:r>
-      <w:proofErr w:type="spellStart"/>
-      <w:r>
-        <w:t>em</w:t>
-      </w:r>
-      <w:proofErr w:type="spellEnd"/>
-      <w:r>
-        <w:t xml:space="preserve"> what you told ‘</w:t>
-      </w:r>
-      <w:proofErr w:type="spellStart"/>
-      <w:r>
-        <w:t>em</w:t>
-      </w:r>
-      <w:proofErr w:type="spellEnd"/>
-    </w:p>
-    <w:p/>
-    <w:p/>
+        <w:t>In this work we have chosen the Apache HTTP Server</w:t>
+      </w:r>
+      <w:r>
+        <w:t xml:space="preserve"> Open Source Project </w:t>
+      </w:r>
+      <w:r>
+        <w:t xml:space="preserve">and extracted data related to traditional and change complexity measures within a </w:t>
+      </w:r>
+      <w:r>
+        <w:t>12-year</w:t>
+      </w:r>
+      <w:r>
+        <w:t xml:space="preserve"> period. </w:t>
+      </w:r>
+      <w:r>
+        <w:t xml:space="preserve">We have </w:t>
+      </w:r>
+      <w:r>
+        <w:t xml:space="preserve">shown that these two measures correlate poorly </w:t>
+      </w:r>
+      <w:r>
+        <w:t>because they measure different things in different contexts.</w:t>
+      </w:r>
+    </w:p>
+    <w:p>
+      <w:pPr>
+        <w:pStyle w:val="Heading1"/>
+      </w:pPr>
+      <w:r>
+        <w:t>Future Work</w:t>
+      </w:r>
+    </w:p>
+    <w:p>
+      <w:r>
+        <w:t xml:space="preserve">Future </w:t>
+      </w:r>
+      <w:r>
+        <w:t xml:space="preserve">research directions </w:t>
+      </w:r>
+      <w:r>
+        <w:t>include using traditional and change c</w:t>
+      </w:r>
+      <w:r>
+        <w:t>omplexity metrics as an indication of</w:t>
+      </w:r>
+      <w:r>
+        <w:t xml:space="preserve"> the maintainability and </w:t>
+      </w:r>
+      <w:r>
+        <w:t>evolvability</w:t>
+      </w:r>
+      <w:r>
+        <w:t xml:space="preserve"> of a system; such as </w:t>
+      </w:r>
+      <w:r>
+        <w:t xml:space="preserve">productivity and </w:t>
+      </w:r>
+      <w:r>
+        <w:t xml:space="preserve">number of </w:t>
+      </w:r>
+      <w:r>
+        <w:t>bugs.</w:t>
+      </w:r>
+    </w:p>
     <w:p/>
     <w:p>
       <w:r>

</xml_diff>